<commit_message>
finalize all codes, train the networks, and evaluate
</commit_message>
<xml_diff>
--- a/Thesis/Thesis.docx
+++ b/Thesis/Thesis.docx
@@ -11598,13 +11598,7 @@
         <w:t>对于部分算法，作者在提出算法时已经给出参数值，我们不做更改。而另外一部分算法，作者并未给出全部参数的参考值，因此我们自行调优给出。</w:t>
       </w:r>
     </w:p>
-    <w:p>
-      <w:pPr>
-        <w:rPr>
-          <w:rFonts w:hint="eastAsia"/>
-        </w:rPr>
-      </w:pPr>
-    </w:p>
+    <w:p/>
     <w:p>
       <w:r>
         <w:rPr>
@@ -11645,7 +11639,19 @@
         <w:rPr>
           <w:rFonts w:hint="eastAsia"/>
         </w:rPr>
-        <w:t>对含雾图片进行处理的算法，不需要对应的无雾图片，算法输入是任意的含雾图片。算法具体实现步骤为：</w:t>
+        <w:t>对含雾图片进行处理的算法，不需要对应的无雾图片</w:t>
+      </w:r>
+      <w:r>
+        <w:rPr>
+          <w:rFonts w:hint="eastAsia"/>
+        </w:rPr>
+        <w:t>，也不需要对图片大小进行修改</w:t>
+      </w:r>
+      <w:r>
+        <w:rPr>
+          <w:rFonts w:hint="eastAsia"/>
+        </w:rPr>
+        <w:t>，算法输入是任意的含雾图片。算法具体实现步骤为：</w:t>
       </w:r>
     </w:p>
     <w:p>
@@ -11775,11 +11781,6 @@
       </w:r>
     </w:p>
     <w:p>
-      <w:pPr>
-        <w:rPr>
-          <w:rFonts w:hint="eastAsia"/>
-        </w:rPr>
-      </w:pPr>
       <w:r>
         <w:rPr>
           <w:rFonts w:hint="eastAsia"/>
@@ -11796,7 +11797,21 @@
         <w:rPr>
           <w:rFonts w:hint="eastAsia"/>
         </w:rPr>
-        <w:t>为中心的图片块大小，我们设置该大小为</w:t>
+        <w:t>为中心的图片块大小，我们设置</w:t>
+      </w:r>
+      <w:proofErr w:type="gramStart"/>
+      <w:r>
+        <w:rPr>
+          <w:rFonts w:hint="eastAsia"/>
+        </w:rPr>
+        <w:t>该大小</w:t>
+      </w:r>
+      <w:proofErr w:type="gramEnd"/>
+      <w:r>
+        <w:rPr>
+          <w:rFonts w:hint="eastAsia"/>
+        </w:rPr>
+        <w:t>为</w:t>
       </w:r>
       <w:r>
         <w:rPr>
@@ -11810,11 +11825,111 @@
         </w:rPr>
         <w:t>。</w:t>
       </w:r>
+      <w:r>
+        <w:rPr>
+          <w:rFonts w:hint="eastAsia"/>
+        </w:rPr>
+        <w:t>引导滤波中使用盒子滤波的半径值设为</w:t>
+      </w:r>
+      <w:r>
+        <w:rPr>
+          <w:rFonts w:hint="eastAsia"/>
+        </w:rPr>
+        <w:t>40</w:t>
+      </w:r>
+      <w:r>
+        <w:rPr>
+          <w:rFonts w:hint="eastAsia"/>
+        </w:rPr>
+        <w:t>，正则化参数为</w:t>
+      </w:r>
+      <w:r>
+        <w:rPr>
+          <w:rFonts w:hint="eastAsia"/>
+        </w:rPr>
+        <w:t>0.001</w:t>
+      </w:r>
+      <w:r>
+        <w:rPr>
+          <w:rFonts w:hint="eastAsia"/>
+        </w:rPr>
+        <w:t>。</w:t>
+      </w:r>
+    </w:p>
+    <w:p/>
+    <w:p>
+      <w:r>
+        <w:rPr>
+          <w:rFonts w:hint="eastAsia"/>
+        </w:rPr>
+        <w:t>4.2.2</w:t>
+      </w:r>
+      <w:r>
+        <w:t xml:space="preserve"> DehazeNet</w:t>
+      </w:r>
+    </w:p>
+    <w:p>
+      <w:pPr>
+        <w:rPr>
+          <w:rFonts w:hint="eastAsia"/>
+        </w:rPr>
+      </w:pPr>
+      <w:r>
+        <w:tab/>
+      </w:r>
+      <w:r>
+        <w:rPr>
+          <w:rFonts w:hint="eastAsia"/>
+        </w:rPr>
+        <w:t>如前所述，</w:t>
+      </w:r>
+      <w:r>
+        <w:rPr>
+          <w:rFonts w:hint="eastAsia"/>
+        </w:rPr>
+        <w:t>D</w:t>
+      </w:r>
+      <w:r>
+        <w:t>ehazeNet</w:t>
+      </w:r>
+      <w:r>
+        <w:rPr>
+          <w:rFonts w:hint="eastAsia"/>
+        </w:rPr>
+        <w:t>输入数据为</w:t>
+      </w:r>
+      <w:r>
+        <w:rPr>
+          <w:rFonts w:hint="eastAsia"/>
+        </w:rPr>
+        <w:t>16*16*3</w:t>
+      </w:r>
+      <w:r>
+        <w:rPr>
+          <w:rFonts w:hint="eastAsia"/>
+        </w:rPr>
+        <w:t>的图片块，输出为</w:t>
+      </w:r>
+      <w:proofErr w:type="gramStart"/>
+      <w:r>
+        <w:rPr>
+          <w:rFonts w:hint="eastAsia"/>
+        </w:rPr>
+        <w:t>该图片块</w:t>
+      </w:r>
+      <w:proofErr w:type="gramEnd"/>
+      <w:r>
+        <w:rPr>
+          <w:rFonts w:hint="eastAsia"/>
+        </w:rPr>
+        <w:t>的透射率值。</w:t>
+      </w:r>
+    </w:p>
+    <w:p/>
+    <w:p>
       <w:bookmarkStart w:id="0" w:name="_GoBack"/>
       <w:bookmarkEnd w:id="0"/>
     </w:p>
-    <w:p/>
-    <w:p/>
     <w:p/>
     <w:p/>
     <w:p>
@@ -12031,7 +12146,6 @@
         <w:rPr>
           <w:rFonts w:hint="eastAsia"/>
         </w:rPr>
-        <w:lastRenderedPageBreak/>
         <w:t>[</w:t>
       </w:r>
       <w:r>
@@ -13257,7 +13371,16 @@
           <w:sz w:val="24"/>
           <w:szCs w:val="24"/>
         </w:rPr>
-        <w:t xml:space="preserve"> networks,” in Proceedings of the 30th International Conference on Machine Learning (ICML-13), 2013, pp. 1319–1327.</w:t>
+        <w:t xml:space="preserve"> </w:t>
+      </w:r>
+      <w:r>
+        <w:rPr>
+          <w:rFonts w:ascii="Times New Roman" w:hAnsi="Times New Roman" w:cs="Times New Roman"/>
+          <w:sz w:val="24"/>
+          <w:szCs w:val="24"/>
+        </w:rPr>
+        <w:lastRenderedPageBreak/>
+        <w:t>networks,” in Proceedings of the 30th International Conference on Machine Learning (ICML-13), 2013, pp. 1319–1327.</w:t>
       </w:r>
     </w:p>
     <w:p>
@@ -13305,16 +13428,7 @@
           <w:sz w:val="24"/>
           <w:szCs w:val="24"/>
         </w:rPr>
-        <w:t xml:space="preserve">,” in IEEE Conference on Computer Vision and Pattern </w:t>
-      </w:r>
-      <w:r>
-        <w:rPr>
-          <w:rFonts w:ascii="Times New Roman" w:hAnsi="Times New Roman" w:cs="Times New Roman"/>
-          <w:sz w:val="24"/>
-          <w:szCs w:val="24"/>
-        </w:rPr>
-        <w:lastRenderedPageBreak/>
-        <w:t>Recognition (CVPR), 2014, pp. 2995– 3002.</w:t>
+        <w:t>,” in IEEE Conference on Computer Vision and Pattern Recognition (CVPR), 2014, pp. 2995– 3002.</w:t>
       </w:r>
     </w:p>
     <w:p>
@@ -15336,7 +15450,7 @@
 </file>
 
 <file path=customXml/itemProps1.xml><?xml version="1.0" encoding="utf-8"?>
-<ds:datastoreItem xmlns:ds="http://schemas.openxmlformats.org/officeDocument/2006/customXml" ds:itemID="{E7928D48-C337-4BEC-95B1-653802B8A2FF}">
+<ds:datastoreItem xmlns:ds="http://schemas.openxmlformats.org/officeDocument/2006/customXml" ds:itemID="{63B3542D-465A-4BE8-B2AE-EDF2C27EDEA6}">
   <ds:schemaRefs>
     <ds:schemaRef ds:uri="http://schemas.openxmlformats.org/officeDocument/2006/bibliography"/>
   </ds:schemaRefs>

</xml_diff>

<commit_message>
sseq simple intro, got matlab file
</commit_message>
<xml_diff>
--- a/Thesis/Thesis.docx
+++ b/Thesis/Thesis.docx
@@ -1,6 +1,6 @@
 
 <file path=word/document.xml><?xml version="1.0" encoding="utf-8"?>
-<w:document xmlns:wpc="http://schemas.microsoft.com/office/word/2010/wordprocessingCanvas" xmlns:cx="http://schemas.microsoft.com/office/drawing/2014/chartex" xmlns:cx1="http://schemas.microsoft.com/office/drawing/2015/9/8/chartex" xmlns:cx2="http://schemas.microsoft.com/office/drawing/2015/10/21/chartex" xmlns:cx3="http://schemas.microsoft.com/office/drawing/2016/5/9/chartex" xmlns:cx4="http://schemas.microsoft.com/office/drawing/2016/5/10/chartex" xmlns:cx5="http://schemas.microsoft.com/office/drawing/2016/5/11/chartex" xmlns:cx6="http://schemas.microsoft.com/office/drawing/2016/5/12/chartex" xmlns:cx7="http://schemas.microsoft.com/office/drawing/2016/5/13/chartex" xmlns:cx8="http://schemas.microsoft.com/office/drawing/2016/5/14/chartex" xmlns:mc="http://schemas.openxmlformats.org/markup-compatibility/2006" xmlns:aink="http://schemas.microsoft.com/office/drawing/2016/ink" xmlns:am3d="http://schemas.microsoft.com/office/drawing/2017/model3d" xmlns:o="urn:schemas-microsoft-com:office:office" xmlns:r="http://schemas.openxmlformats.org/officeDocument/2006/relationships" xmlns:m="http://schemas.openxmlformats.org/officeDocument/2006/math" xmlns:v="urn:schemas-microsoft-com:vml" xmlns:wp14="http://schemas.microsoft.com/office/word/2010/wordprocessingDrawing" xmlns:wp="http://schemas.openxmlformats.org/drawingml/2006/wordprocessingDrawing" xmlns:w10="urn:schemas-microsoft-com:office:word" xmlns:w="http://schemas.openxmlformats.org/wordprocessingml/2006/main" xmlns:w14="http://schemas.microsoft.com/office/word/2010/wordml" xmlns:w15="http://schemas.microsoft.com/office/word/2012/wordml" xmlns:w16cid="http://schemas.microsoft.com/office/word/2016/wordml/cid" xmlns:w16se="http://schemas.microsoft.com/office/word/2015/wordml/symex" xmlns:wpg="http://schemas.microsoft.com/office/word/2010/wordprocessingGroup" xmlns:wpi="http://schemas.microsoft.com/office/word/2010/wordprocessingInk" xmlns:wne="http://schemas.microsoft.com/office/word/2006/wordml" xmlns:wps="http://schemas.microsoft.com/office/word/2010/wordprocessingShape" mc:Ignorable="w14 w15 w16se w16cid wp14">
+<w:document xmlns:wpc="http://schemas.microsoft.com/office/word/2010/wordprocessingCanvas" xmlns:cx="http://schemas.microsoft.com/office/drawing/2014/chartex" xmlns:cx1="http://schemas.microsoft.com/office/drawing/2015/9/8/chartex" xmlns:mc="http://schemas.openxmlformats.org/markup-compatibility/2006" xmlns:o="urn:schemas-microsoft-com:office:office" xmlns:r="http://schemas.openxmlformats.org/officeDocument/2006/relationships" xmlns:m="http://schemas.openxmlformats.org/officeDocument/2006/math" xmlns:v="urn:schemas-microsoft-com:vml" xmlns:wp14="http://schemas.microsoft.com/office/word/2010/wordprocessingDrawing" xmlns:wp="http://schemas.openxmlformats.org/drawingml/2006/wordprocessingDrawing" xmlns:w10="urn:schemas-microsoft-com:office:word" xmlns:w="http://schemas.openxmlformats.org/wordprocessingml/2006/main" xmlns:w14="http://schemas.microsoft.com/office/word/2010/wordml" xmlns:w15="http://schemas.microsoft.com/office/word/2012/wordml" xmlns:w16se="http://schemas.microsoft.com/office/word/2015/wordml/symex" xmlns:wpg="http://schemas.microsoft.com/office/word/2010/wordprocessingGroup" xmlns:wpi="http://schemas.microsoft.com/office/word/2010/wordprocessingInk" xmlns:wne="http://schemas.microsoft.com/office/word/2006/wordml" xmlns:wps="http://schemas.microsoft.com/office/word/2010/wordprocessingShape" mc:Ignorable="w14 w15 w16se wp14">
   <w:body>
     <w:p>
       <w:r>
@@ -1053,9 +1053,11 @@
         </w:rPr>
         <w:t>提出来的，之后由</w:t>
       </w:r>
+      <w:proofErr w:type="spellStart"/>
       <w:r>
         <w:t>Narasimhan</w:t>
       </w:r>
+      <w:proofErr w:type="spellEnd"/>
       <w:r>
         <w:rPr>
           <w:rFonts w:hint="eastAsia"/>
@@ -3787,7 +3789,14 @@
         <w:rPr>
           <w:rFonts w:hint="eastAsia"/>
         </w:rPr>
-        <w:t>等人初始提出暗通道法时，采用的是软抠图方法对</w:t>
+        <w:t>等人初始提出暗通道法时，</w:t>
+      </w:r>
+      <w:proofErr w:type="gramStart"/>
+      <w:r>
+        <w:rPr>
+          <w:rFonts w:hint="eastAsia"/>
+        </w:rPr>
+        <w:t>采用的是软抠图方法对</w:t>
       </w:r>
       <w:r>
         <w:rPr>
@@ -3795,7 +3804,7 @@
         </w:rPr>
         <w:t>(</w:t>
       </w:r>
-      <w:proofErr w:type="gramStart"/>
+      <w:proofErr w:type="gramEnd"/>
       <w:r>
         <w:t>10)</w:t>
       </w:r>
@@ -3803,14 +3812,7 @@
         <w:rPr>
           <w:rFonts w:hint="eastAsia"/>
         </w:rPr>
-        <w:t>计算出的透射图进行优化</w:t>
-      </w:r>
-      <w:proofErr w:type="gramEnd"/>
-      <w:r>
-        <w:rPr>
-          <w:rFonts w:hint="eastAsia"/>
-        </w:rPr>
-        <w:t>，但该方法计算效率太低，难以应对快速的去雾处理。</w:t>
+        <w:t>计算出的透射图进行优化，但该方法计算效率太低，难以应对快速的去雾处理。</w:t>
       </w:r>
       <w:r>
         <w:rPr>
@@ -4281,7 +4283,15 @@
       </w:r>
       <w:proofErr w:type="spellEnd"/>
       <w:r>
-        <w:t>, bk)</w:t>
+        <w:t xml:space="preserve">, </w:t>
+      </w:r>
+      <w:proofErr w:type="spellStart"/>
+      <w:r>
+        <w:t>bk</w:t>
+      </w:r>
+      <w:proofErr w:type="spellEnd"/>
+      <w:r>
+        <w:t>)</w:t>
       </w:r>
       <w:r>
         <w:rPr>
@@ -4658,7 +4668,15 @@
       </w:r>
       <w:proofErr w:type="spellEnd"/>
       <w:r>
-        <w:t>, bk)</w:t>
+        <w:t xml:space="preserve">, </w:t>
+      </w:r>
+      <w:proofErr w:type="spellStart"/>
+      <w:r>
+        <w:t>bk</w:t>
+      </w:r>
+      <w:proofErr w:type="spellEnd"/>
+      <w:r>
+        <w:t>)</w:t>
       </w:r>
       <w:r>
         <w:rPr>
@@ -5098,12 +5116,14 @@
         </w:rPr>
         <w:t>是相关，</w:t>
       </w:r>
+      <w:proofErr w:type="spellStart"/>
       <w:r>
         <w:rPr>
           <w:rFonts w:hint="eastAsia"/>
         </w:rPr>
         <w:t>var</w:t>
       </w:r>
+      <w:proofErr w:type="spellEnd"/>
       <w:r>
         <w:rPr>
           <w:rFonts w:hint="eastAsia"/>
@@ -6415,12 +6435,14 @@
         </w:rPr>
         <w:t>核</w:t>
       </w:r>
+      <w:proofErr w:type="spellStart"/>
       <w:r>
         <w:rPr>
           <w:rFonts w:hint="eastAsia"/>
         </w:rPr>
         <w:t>Wp</w:t>
       </w:r>
+      <w:proofErr w:type="spellEnd"/>
       <w:r>
         <w:rPr>
           <w:rFonts w:hint="eastAsia"/>
@@ -6487,12 +6509,14 @@
         </w:rPr>
         <w:t>进行卷积操作，加上偏置标量</w:t>
       </w:r>
+      <w:proofErr w:type="spellStart"/>
       <w:r>
         <w:rPr>
           <w:rFonts w:hint="eastAsia"/>
         </w:rPr>
         <w:t>bp</w:t>
       </w:r>
+      <w:proofErr w:type="spellEnd"/>
       <w:r>
         <w:rPr>
           <w:rFonts w:hint="eastAsia"/>
@@ -6669,6 +6693,7 @@
         </w:rPr>
         <w:t>为激活函数，常用的激活函数有</w:t>
       </w:r>
+      <w:proofErr w:type="spellStart"/>
       <w:r>
         <w:rPr>
           <w:rFonts w:hint="eastAsia"/>
@@ -6676,7 +6701,11 @@
         <w:t>t</w:t>
       </w:r>
       <w:r>
-        <w:t xml:space="preserve">anh, </w:t>
+        <w:t>anh</w:t>
+      </w:r>
+      <w:proofErr w:type="spellEnd"/>
+      <w:r>
+        <w:t xml:space="preserve">, </w:t>
       </w:r>
       <w:proofErr w:type="spellStart"/>
       <w:r>
@@ -7384,12 +7413,14 @@
         </w:rPr>
         <w:t>或</w:t>
       </w:r>
+      <w:proofErr w:type="spellStart"/>
       <w:r>
         <w:rPr>
           <w:rFonts w:hint="eastAsia"/>
         </w:rPr>
         <w:t>tanh</w:t>
       </w:r>
+      <w:proofErr w:type="spellEnd"/>
       <w:r>
         <w:rPr>
           <w:rFonts w:hint="eastAsia"/>
@@ -7642,12 +7673,14 @@
         </w:rPr>
         <w:t>为常用的激活函数，如</w:t>
       </w:r>
+      <w:proofErr w:type="spellStart"/>
       <w:r>
         <w:rPr>
           <w:rFonts w:hint="eastAsia"/>
         </w:rPr>
         <w:t>tanh</w:t>
       </w:r>
+      <w:proofErr w:type="spellEnd"/>
       <w:r>
         <w:rPr>
           <w:rFonts w:hint="eastAsia"/>
@@ -8420,7 +8453,6 @@
         </w:rPr>
         <w:t>函数启发，</w:t>
       </w:r>
-      <w:proofErr w:type="spellStart"/>
       <w:r>
         <w:rPr>
           <w:rFonts w:hint="eastAsia"/>
@@ -8430,7 +8462,6 @@
       <w:r>
         <w:t>ehazeNet</w:t>
       </w:r>
-      <w:proofErr w:type="spellEnd"/>
       <w:r>
         <w:rPr>
           <w:rFonts w:hint="eastAsia"/>
@@ -10375,7 +10406,6 @@
         </w:rPr>
         <w:t>不同于</w:t>
       </w:r>
-      <w:proofErr w:type="spellStart"/>
       <w:r>
         <w:rPr>
           <w:rFonts w:hint="eastAsia"/>
@@ -10385,7 +10415,6 @@
       <w:r>
         <w:t>ehazeNet</w:t>
       </w:r>
-      <w:proofErr w:type="spellEnd"/>
       <w:r>
         <w:rPr>
           <w:rFonts w:hint="eastAsia"/>
@@ -11152,6 +11181,7 @@
         </w:rPr>
         <w:t>。</w:t>
       </w:r>
+      <w:proofErr w:type="gramStart"/>
       <w:r>
         <w:rPr>
           <w:rFonts w:hint="eastAsia"/>
@@ -11177,7 +11207,11 @@
         <w:t>NYU2</w:t>
       </w:r>
       <w:r>
-        <w:t>[22]</w:t>
+        <w:t>[</w:t>
+      </w:r>
+      <w:proofErr w:type="gramEnd"/>
+      <w:r>
+        <w:t>22]</w:t>
       </w:r>
       <w:r>
         <w:rPr>
@@ -11192,18 +11226,10 @@
         <w:t>M</w:t>
       </w:r>
       <w:r>
-        <w:t xml:space="preserve">iddlebury </w:t>
-      </w:r>
-      <w:proofErr w:type="gramStart"/>
-      <w:r>
-        <w:t>stereo</w:t>
-      </w:r>
-      <w:r>
-        <w:t>[</w:t>
-      </w:r>
-      <w:proofErr w:type="gramEnd"/>
-      <w:r>
-        <w:t>23]</w:t>
+        <w:t>iddlebury stereo</w:t>
+      </w:r>
+      <w:r>
+        <w:t>[23]</w:t>
       </w:r>
       <w:r>
         <w:rPr>
@@ -13167,8 +13193,6 @@
         </w:rPr>
         <w:t>48</w:t>
       </w:r>
-      <w:bookmarkStart w:id="0" w:name="_GoBack"/>
-      <w:bookmarkEnd w:id="0"/>
       <w:r>
         <w:rPr>
           <w:rFonts w:hint="eastAsia"/>
@@ -13880,7 +13904,13 @@
         <w:rPr>
           <w:rFonts w:hint="eastAsia"/>
         </w:rPr>
-        <w:t>受众主观评价最为准确。然而，主观评价需要花费大量的时间精力，</w:t>
+        <w:t>受众主观评价最为准确。然而，</w:t>
+      </w:r>
+      <w:r>
+        <w:rPr>
+          <w:rFonts w:hint="eastAsia"/>
+        </w:rPr>
+        <w:t>主观评价需要花费大量的时间精力，</w:t>
       </w:r>
       <w:proofErr w:type="gramStart"/>
       <w:r>
@@ -13894,21 +13924,39 @@
         <w:rPr>
           <w:rFonts w:hint="eastAsia"/>
         </w:rPr>
-        <w:t>结果极易收到评价者的影响。同</w:t>
+        <w:t>结果极易收到评价者的影响（如</w:t>
+      </w:r>
+      <w:r>
+        <w:rPr>
+          <w:rFonts w:hint="eastAsia"/>
+        </w:rPr>
+        <w:t>同</w:t>
       </w:r>
       <w:proofErr w:type="gramStart"/>
       <w:r>
         <w:rPr>
           <w:rFonts w:hint="eastAsia"/>
         </w:rPr>
-        <w:t>一评价</w:t>
+        <w:t>一</w:t>
       </w:r>
       <w:proofErr w:type="gramEnd"/>
       <w:r>
         <w:rPr>
           <w:rFonts w:hint="eastAsia"/>
         </w:rPr>
-        <w:t>者在不同的环境下有可能对同一张图片给出不同的评价结果，因而主观评价是不稳定的。</w:t>
+        <w:t>评价者在不同的环境下有可能对同一张图片给出不同的评价结果</w:t>
+      </w:r>
+      <w:r>
+        <w:rPr>
+          <w:rFonts w:hint="eastAsia"/>
+        </w:rPr>
+        <w:t>）</w:t>
+      </w:r>
+      <w:r>
+        <w:rPr>
+          <w:rFonts w:hint="eastAsia"/>
+        </w:rPr>
+        <w:t>，因而主观评价是不稳定的。</w:t>
       </w:r>
     </w:p>
     <w:p>
@@ -13925,6 +13973,33 @@
         <w:rPr>
           <w:rFonts w:hint="eastAsia"/>
         </w:rPr>
+        <w:t>图像质量评估（</w:t>
+      </w:r>
+      <w:r>
+        <w:rPr>
+          <w:rFonts w:hint="eastAsia"/>
+        </w:rPr>
+        <w:t>I</w:t>
+      </w:r>
+      <w:r>
+        <w:t>mage Quality Assessment, IQA</w:t>
+      </w:r>
+      <w:r>
+        <w:rPr>
+          <w:rFonts w:hint="eastAsia"/>
+        </w:rPr>
+        <w:t>）中</w:t>
+      </w:r>
+      <w:r>
+        <w:rPr>
+          <w:rFonts w:hint="eastAsia"/>
+        </w:rPr>
+        <w:t>的</w:t>
+      </w:r>
+      <w:r>
+        <w:rPr>
+          <w:rFonts w:hint="eastAsia"/>
+        </w:rPr>
         <w:t>客观指标可以分为三类</w:t>
       </w:r>
       <w:r>
@@ -13946,7 +14021,25 @@
         <w:rPr>
           <w:rFonts w:hint="eastAsia"/>
         </w:rPr>
-        <w:t>全参考指标</w:t>
+        <w:t>全参考</w:t>
+      </w:r>
+      <w:r>
+        <w:rPr>
+          <w:rFonts w:hint="eastAsia"/>
+        </w:rPr>
+        <w:t>(</w:t>
+      </w:r>
+      <w:r>
+        <w:t xml:space="preserve">Full-Reference, </w:t>
+      </w:r>
+      <w:r>
+        <w:t>FR)</w:t>
+      </w:r>
+      <w:r>
+        <w:rPr>
+          <w:rFonts w:hint="eastAsia"/>
+        </w:rPr>
+        <w:t>指标</w:t>
       </w:r>
       <w:r>
         <w:rPr>
@@ -13958,13 +14051,43 @@
         <w:rPr>
           <w:rFonts w:hint="eastAsia"/>
         </w:rPr>
-        <w:t>无参考指标，</w:t>
-      </w:r>
-      <w:r>
-        <w:rPr>
-          <w:rFonts w:hint="eastAsia"/>
-        </w:rPr>
-        <w:t>即无法获取真实图片时进行评价的指标；部分参考指标，</w:t>
+        <w:t>无参考</w:t>
+      </w:r>
+      <w:r>
+        <w:rPr>
+          <w:rFonts w:hint="eastAsia"/>
+        </w:rPr>
+        <w:t>(</w:t>
+      </w:r>
+      <w:r>
+        <w:t>No-Reference, NR)</w:t>
+      </w:r>
+      <w:r>
+        <w:rPr>
+          <w:rFonts w:hint="eastAsia"/>
+        </w:rPr>
+        <w:t>指标，</w:t>
+      </w:r>
+      <w:r>
+        <w:rPr>
+          <w:rFonts w:hint="eastAsia"/>
+        </w:rPr>
+        <w:t>即无法获取真实图片时进行评价的指标；部分参考</w:t>
+      </w:r>
+      <w:r>
+        <w:rPr>
+          <w:rFonts w:hint="eastAsia"/>
+        </w:rPr>
+        <w:t>(</w:t>
+      </w:r>
+      <w:r>
+        <w:t>Reduced-Reference, RR)</w:t>
+      </w:r>
+      <w:r>
+        <w:rPr>
+          <w:rFonts w:hint="eastAsia"/>
+        </w:rPr>
+        <w:t>指标，</w:t>
       </w:r>
       <w:r>
         <w:rPr>
@@ -14439,7 +14562,6 @@
         <w:rPr>
           <w:rFonts w:hint="eastAsia"/>
         </w:rPr>
-        <w:lastRenderedPageBreak/>
         <w:t>2</w:t>
       </w:r>
       <w:r>
@@ -15011,31 +15133,79 @@
         <w:t>值，并使用高斯加权函数对每个窗口值进行加权平均以防止出现块状现象。</w:t>
       </w:r>
     </w:p>
+    <w:p>
+      <w:r>
+        <w:tab/>
+      </w:r>
+      <w:r>
+        <w:rPr>
+          <w:rFonts w:hint="eastAsia"/>
+          <w:highlight w:val="yellow"/>
+        </w:rPr>
+        <w:t>以上两个指标</w:t>
+      </w:r>
+      <w:r>
+        <w:rPr>
+          <w:rFonts w:hint="eastAsia"/>
+          <w:highlight w:val="yellow"/>
+        </w:rPr>
+        <w:t>python</w:t>
+      </w:r>
+      <w:r>
+        <w:rPr>
+          <w:rFonts w:hint="eastAsia"/>
+          <w:highlight w:val="yellow"/>
+        </w:rPr>
+        <w:t>里面可以直接计算，</w:t>
+      </w:r>
+      <w:r>
+        <w:rPr>
+          <w:rFonts w:hint="eastAsia"/>
+          <w:highlight w:val="yellow"/>
+        </w:rPr>
+        <w:t>e</w:t>
+      </w:r>
+      <w:r>
+        <w:rPr>
+          <w:highlight w:val="yellow"/>
+        </w:rPr>
+        <w:t>valuate.</w:t>
+      </w:r>
+      <w:proofErr w:type="gramStart"/>
+      <w:r>
+        <w:rPr>
+          <w:highlight w:val="yellow"/>
+        </w:rPr>
+        <w:t>py</w:t>
+      </w:r>
+      <w:proofErr w:type="gramEnd"/>
+    </w:p>
     <w:p/>
+    <w:p>
+      <w:r>
+        <w:rPr>
+          <w:rFonts w:hint="eastAsia"/>
+        </w:rPr>
+        <w:t>3</w:t>
+      </w:r>
+      <w:r>
+        <w:t xml:space="preserve">) </w:t>
+      </w:r>
+      <w:r>
+        <w:t>SSEQ</w:t>
+      </w:r>
+    </w:p>
+    <w:p>
+      <w:bookmarkStart w:id="0" w:name="_GoBack"/>
+      <w:bookmarkEnd w:id="0"/>
+    </w:p>
     <w:p/>
     <w:p>
       <w:r>
-        <w:rPr>
-          <w:rFonts w:hint="eastAsia"/>
-        </w:rPr>
-        <w:lastRenderedPageBreak/>
-        <w:t>3</w:t>
-      </w:r>
-      <w:r>
-        <w:t xml:space="preserve">) </w:t>
-      </w:r>
-      <w:r>
-        <w:t>SSEQ</w:t>
+        <w:t>4) BLIINDS-II</w:t>
       </w:r>
     </w:p>
     <w:p/>
-    <w:p/>
-    <w:p>
-      <w:r>
-        <w:t>4) BLIINDS-II</w:t>
-      </w:r>
-    </w:p>
-    <w:p/>
     <w:p>
       <w:r>
         <w:rPr>
@@ -15079,6 +15249,19 @@
           <w:rFonts w:hint="eastAsia"/>
         </w:rPr>
         <w:t>）实拍图片的示例</w:t>
+      </w:r>
+    </w:p>
+    <w:p>
+      <w:pPr>
+        <w:rPr>
+          <w:rFonts w:hint="eastAsia"/>
+        </w:rPr>
+      </w:pPr>
+      <w:r>
+        <w:rPr>
+          <w:rFonts w:hint="eastAsia"/>
+        </w:rPr>
+        <w:t>只能计算无参考指标</w:t>
       </w:r>
     </w:p>
     <w:p>
@@ -15515,6 +15698,7 @@
     </w:p>
     <w:p>
       <w:r>
+        <w:lastRenderedPageBreak/>
         <w:t>[3]</w:t>
       </w:r>
       <w:r>
@@ -15532,11 +15716,7 @@
         <w:t>edings. IEEE Conference on, vol</w:t>
       </w:r>
       <w:r>
-        <w:t xml:space="preserve">ume 1, </w:t>
-      </w:r>
-      <w:r>
-        <w:lastRenderedPageBreak/>
-        <w:t>pages 598-</w:t>
+        <w:t>ume 1, pages 598-</w:t>
       </w:r>
       <w:r>
         <w:t>605. IEEE, 2000.</w:t>
@@ -16432,7 +16612,25 @@
           <w:sz w:val="24"/>
           <w:szCs w:val="24"/>
         </w:rPr>
-        <w:t>-net: All-in-one dehazing network,” in IEEE International Conference on Computer Vision, 2017.</w:t>
+        <w:t xml:space="preserve">-net: All-in-one </w:t>
+      </w:r>
+      <w:proofErr w:type="spellStart"/>
+      <w:r>
+        <w:rPr>
+          <w:rFonts w:ascii="Times New Roman" w:hAnsi="Times New Roman" w:cs="Times New Roman"/>
+          <w:sz w:val="24"/>
+          <w:szCs w:val="24"/>
+        </w:rPr>
+        <w:t>dehazing</w:t>
+      </w:r>
+      <w:proofErr w:type="spellEnd"/>
+      <w:r>
+        <w:rPr>
+          <w:rFonts w:ascii="Times New Roman" w:hAnsi="Times New Roman" w:cs="Times New Roman"/>
+          <w:sz w:val="24"/>
+          <w:szCs w:val="24"/>
+        </w:rPr>
+        <w:t xml:space="preserve"> network,” in IEEE International Conference on Computer Vision, 2017.</w:t>
       </w:r>
     </w:p>
     <w:p>
@@ -16606,7 +16804,18 @@
           <w:sz w:val="24"/>
           <w:szCs w:val="24"/>
         </w:rPr>
-        <w:t>IEEE Transactions on Image Processing</w:t>
+        <w:t xml:space="preserve">IEEE Transactions </w:t>
+      </w:r>
+      <w:r>
+        <w:rPr>
+          <w:rFonts w:ascii="Times New Roman" w:hAnsi="Times New Roman" w:cs="Times New Roman"/>
+          <w:i/>
+          <w:iCs/>
+          <w:sz w:val="24"/>
+          <w:szCs w:val="24"/>
+        </w:rPr>
+        <w:lastRenderedPageBreak/>
+        <w:t>on Image Processing</w:t>
       </w:r>
       <w:r>
         <w:rPr>
@@ -16662,100 +16871,99 @@
           <w:sz w:val="24"/>
           <w:szCs w:val="24"/>
         </w:rPr>
-        <w:t xml:space="preserve">, P. Kohli, and R. Fergus, “Indoor segmentation and support </w:t>
-      </w:r>
+        <w:t xml:space="preserve">, P. Kohli, and R. Fergus, “Indoor segmentation and support inference from </w:t>
+      </w:r>
+      <w:proofErr w:type="spellStart"/>
       <w:r>
         <w:rPr>
           <w:rFonts w:ascii="Times New Roman" w:hAnsi="Times New Roman" w:cs="Times New Roman"/>
           <w:sz w:val="24"/>
           <w:szCs w:val="24"/>
         </w:rPr>
-        <w:lastRenderedPageBreak/>
-        <w:t xml:space="preserve">inference from </w:t>
-      </w:r>
-      <w:proofErr w:type="spellStart"/>
+        <w:t>rgbd</w:t>
+      </w:r>
+      <w:proofErr w:type="spellEnd"/>
       <w:r>
         <w:rPr>
           <w:rFonts w:ascii="Times New Roman" w:hAnsi="Times New Roman" w:cs="Times New Roman"/>
           <w:sz w:val="24"/>
           <w:szCs w:val="24"/>
         </w:rPr>
-        <w:t>rgbd</w:t>
-      </w:r>
-      <w:proofErr w:type="spellEnd"/>
-      <w:r>
+        <w:t xml:space="preserve"> images,” in European Conference on Computer Vision. Springer, 2012, pp. 746–760.</w:t>
+      </w:r>
+    </w:p>
+    <w:p>
+      <w:pPr>
+        <w:pStyle w:val="PlainText"/>
+        <w:jc w:val="left"/>
         <w:rPr>
           <w:rFonts w:ascii="Times New Roman" w:hAnsi="Times New Roman" w:cs="Times New Roman"/>
           <w:sz w:val="24"/>
           <w:szCs w:val="24"/>
         </w:rPr>
-        <w:t xml:space="preserve"> images,” in European Conference on Computer Vision. Springer, 2012, pp. 746–760.</w:t>
-      </w:r>
-    </w:p>
-    <w:p>
-      <w:pPr>
-        <w:pStyle w:val="PlainText"/>
-        <w:jc w:val="left"/>
+      </w:pPr>
+      <w:r>
         <w:rPr>
           <w:rFonts w:ascii="Times New Roman" w:hAnsi="Times New Roman" w:cs="Times New Roman"/>
           <w:sz w:val="24"/>
           <w:szCs w:val="24"/>
         </w:rPr>
-      </w:pPr>
+        <w:t>[23]</w:t>
+      </w:r>
+      <w:r>
+        <w:t xml:space="preserve"> </w:t>
+      </w:r>
       <w:r>
         <w:rPr>
           <w:rFonts w:ascii="Times New Roman" w:hAnsi="Times New Roman" w:cs="Times New Roman"/>
           <w:sz w:val="24"/>
           <w:szCs w:val="24"/>
         </w:rPr>
-        <w:t>[23]</w:t>
-      </w:r>
-      <w:r>
-        <w:t xml:space="preserve"> </w:t>
-      </w:r>
+        <w:t xml:space="preserve">D. </w:t>
+      </w:r>
+      <w:proofErr w:type="spellStart"/>
       <w:r>
         <w:rPr>
           <w:rFonts w:ascii="Times New Roman" w:hAnsi="Times New Roman" w:cs="Times New Roman"/>
           <w:sz w:val="24"/>
           <w:szCs w:val="24"/>
         </w:rPr>
-        <w:t xml:space="preserve">D. </w:t>
-      </w:r>
-      <w:proofErr w:type="spellStart"/>
+        <w:t>Scharstein</w:t>
+      </w:r>
+      <w:proofErr w:type="spellEnd"/>
       <w:r>
         <w:rPr>
           <w:rFonts w:ascii="Times New Roman" w:hAnsi="Times New Roman" w:cs="Times New Roman"/>
           <w:sz w:val="24"/>
           <w:szCs w:val="24"/>
         </w:rPr>
-        <w:t>Scharstein</w:t>
-      </w:r>
-      <w:proofErr w:type="spellEnd"/>
+        <w:t xml:space="preserve"> and R. </w:t>
+      </w:r>
+      <w:proofErr w:type="spellStart"/>
       <w:r>
         <w:rPr>
           <w:rFonts w:ascii="Times New Roman" w:hAnsi="Times New Roman" w:cs="Times New Roman"/>
           <w:sz w:val="24"/>
           <w:szCs w:val="24"/>
         </w:rPr>
-        <w:t xml:space="preserve"> and R. </w:t>
-      </w:r>
-      <w:proofErr w:type="spellStart"/>
+        <w:t>Szeliski</w:t>
+      </w:r>
+      <w:proofErr w:type="spellEnd"/>
       <w:r>
         <w:rPr>
           <w:rFonts w:ascii="Times New Roman" w:hAnsi="Times New Roman" w:cs="Times New Roman"/>
           <w:sz w:val="24"/>
           <w:szCs w:val="24"/>
         </w:rPr>
-        <w:t>Szeliski</w:t>
-      </w:r>
-      <w:proofErr w:type="spellEnd"/>
+        <w:t>, “High-accuracy stereo depth maps using structured light,” in Computer Vision</w:t>
+      </w:r>
       <w:r>
         <w:rPr>
           <w:rFonts w:ascii="Times New Roman" w:hAnsi="Times New Roman" w:cs="Times New Roman"/>
           <w:sz w:val="24"/>
           <w:szCs w:val="24"/>
         </w:rPr>
-        <w:t>, “High-accuracy stereo depth maps using structured light,” in Computer Vision</w:t>
+        <w:t xml:space="preserve"> and Pattern Recognition, 2003. </w:t>
       </w:r>
       <w:r>
         <w:rPr>
@@ -16763,7 +16971,7 @@
           <w:sz w:val="24"/>
           <w:szCs w:val="24"/>
         </w:rPr>
-        <w:t xml:space="preserve"> and Pattern Recognition, 2003. </w:t>
+        <w:t>Proceedings.</w:t>
       </w:r>
       <w:r>
         <w:rPr>
@@ -16771,7 +16979,7 @@
           <w:sz w:val="24"/>
           <w:szCs w:val="24"/>
         </w:rPr>
-        <w:t>Proceedings.</w:t>
+        <w:t xml:space="preserve"> </w:t>
       </w:r>
       <w:r>
         <w:rPr>
@@ -16779,7 +16987,7 @@
           <w:sz w:val="24"/>
           <w:szCs w:val="24"/>
         </w:rPr>
-        <w:t xml:space="preserve"> </w:t>
+        <w:t>2003</w:t>
       </w:r>
       <w:r>
         <w:rPr>
@@ -16787,7 +16995,7 @@
           <w:sz w:val="24"/>
           <w:szCs w:val="24"/>
         </w:rPr>
-        <w:t>2003</w:t>
+        <w:t xml:space="preserve"> </w:t>
       </w:r>
       <w:r>
         <w:rPr>
@@ -16795,7 +17003,7 @@
           <w:sz w:val="24"/>
           <w:szCs w:val="24"/>
         </w:rPr>
-        <w:t xml:space="preserve"> </w:t>
+        <w:t>IEEE</w:t>
       </w:r>
       <w:r>
         <w:rPr>
@@ -16803,7 +17011,7 @@
           <w:sz w:val="24"/>
           <w:szCs w:val="24"/>
         </w:rPr>
-        <w:t>IEEE</w:t>
+        <w:t xml:space="preserve"> </w:t>
       </w:r>
       <w:r>
         <w:rPr>
@@ -16811,7 +17019,7 @@
           <w:sz w:val="24"/>
           <w:szCs w:val="24"/>
         </w:rPr>
-        <w:t xml:space="preserve"> </w:t>
+        <w:t>Computer</w:t>
       </w:r>
       <w:r>
         <w:rPr>
@@ -16819,7 +17027,7 @@
           <w:sz w:val="24"/>
           <w:szCs w:val="24"/>
         </w:rPr>
-        <w:t>Computer</w:t>
+        <w:t xml:space="preserve"> </w:t>
       </w:r>
       <w:r>
         <w:rPr>
@@ -16827,7 +17035,7 @@
           <w:sz w:val="24"/>
           <w:szCs w:val="24"/>
         </w:rPr>
-        <w:t xml:space="preserve"> </w:t>
+        <w:t>Society</w:t>
       </w:r>
       <w:r>
         <w:rPr>
@@ -16835,7 +17043,7 @@
           <w:sz w:val="24"/>
           <w:szCs w:val="24"/>
         </w:rPr>
-        <w:t>Society</w:t>
+        <w:t xml:space="preserve"> </w:t>
       </w:r>
       <w:r>
         <w:rPr>
@@ -16843,7 +17051,7 @@
           <w:sz w:val="24"/>
           <w:szCs w:val="24"/>
         </w:rPr>
-        <w:t xml:space="preserve"> </w:t>
+        <w:t>Conference</w:t>
       </w:r>
       <w:r>
         <w:rPr>
@@ -16851,7 +17059,7 @@
           <w:sz w:val="24"/>
           <w:szCs w:val="24"/>
         </w:rPr>
-        <w:t>Conference</w:t>
+        <w:t xml:space="preserve"> </w:t>
       </w:r>
       <w:r>
         <w:rPr>
@@ -16859,7 +17067,7 @@
           <w:sz w:val="24"/>
           <w:szCs w:val="24"/>
         </w:rPr>
-        <w:t xml:space="preserve"> </w:t>
+        <w:t>on</w:t>
       </w:r>
       <w:proofErr w:type="gramStart"/>
       <w:r>
@@ -16868,7 +17076,7 @@
           <w:sz w:val="24"/>
           <w:szCs w:val="24"/>
         </w:rPr>
-        <w:t>on,vol.</w:t>
+        <w:t>,vol.1</w:t>
       </w:r>
       <w:proofErr w:type="gramEnd"/>
       <w:r>
@@ -16877,7 +17085,7 @@
           <w:sz w:val="24"/>
           <w:szCs w:val="24"/>
         </w:rPr>
-        <w:t>1. IEEE, 2003, pp. I–I.</w:t>
+        <w:t>. IEEE, 2003, pp. I–I.</w:t>
       </w:r>
     </w:p>
     <w:p>
@@ -16944,6 +17152,180 @@
           <w:szCs w:val="24"/>
         </w:rPr>
         <w:t>. Image quality assessment: From error visibility to structural similarity. IEEE Transaction on Image Processing, 2004, 13(4):600–612</w:t>
+      </w:r>
+    </w:p>
+    <w:p>
+      <w:pPr>
+        <w:pStyle w:val="PlainText"/>
+        <w:jc w:val="left"/>
+        <w:rPr>
+          <w:rFonts w:ascii="Times New Roman" w:hAnsi="Times New Roman" w:cs="Times New Roman"/>
+          <w:sz w:val="24"/>
+          <w:szCs w:val="24"/>
+        </w:rPr>
+      </w:pPr>
+      <w:r>
+        <w:rPr>
+          <w:rFonts w:ascii="Times New Roman" w:hAnsi="Times New Roman" w:cs="Times New Roman"/>
+          <w:sz w:val="24"/>
+          <w:szCs w:val="24"/>
+        </w:rPr>
+        <w:t xml:space="preserve">[25] </w:t>
+      </w:r>
+      <w:r>
+        <w:rPr>
+          <w:rFonts w:ascii="Times New Roman" w:hAnsi="Times New Roman" w:cs="Times New Roman"/>
+          <w:sz w:val="24"/>
+          <w:szCs w:val="24"/>
+        </w:rPr>
+        <w:t xml:space="preserve">L. Liu, B. Liu, H. Huang, and A. C. </w:t>
+      </w:r>
+      <w:proofErr w:type="spellStart"/>
+      <w:r>
+        <w:rPr>
+          <w:rFonts w:ascii="Times New Roman" w:hAnsi="Times New Roman" w:cs="Times New Roman"/>
+          <w:sz w:val="24"/>
+          <w:szCs w:val="24"/>
+        </w:rPr>
+        <w:t>Bovik</w:t>
+      </w:r>
+      <w:proofErr w:type="spellEnd"/>
+      <w:r>
+        <w:rPr>
+          <w:rFonts w:ascii="Times New Roman" w:hAnsi="Times New Roman" w:cs="Times New Roman"/>
+          <w:sz w:val="24"/>
+          <w:szCs w:val="24"/>
+        </w:rPr>
+        <w:t>, “No-reference image quality</w:t>
+      </w:r>
+      <w:r>
+        <w:rPr>
+          <w:rFonts w:ascii="Times New Roman" w:hAnsi="Times New Roman" w:cs="Times New Roman"/>
+          <w:sz w:val="24"/>
+          <w:szCs w:val="24"/>
+        </w:rPr>
+        <w:t xml:space="preserve"> </w:t>
+      </w:r>
+      <w:r>
+        <w:rPr>
+          <w:rFonts w:ascii="Times New Roman" w:hAnsi="Times New Roman" w:cs="Times New Roman"/>
+          <w:sz w:val="24"/>
+          <w:szCs w:val="24"/>
+        </w:rPr>
+        <w:t>assessment based on spatial and spectral entropies,” Signal Processing:</w:t>
+      </w:r>
+      <w:r>
+        <w:rPr>
+          <w:rFonts w:ascii="Times New Roman" w:hAnsi="Times New Roman" w:cs="Times New Roman"/>
+          <w:sz w:val="24"/>
+          <w:szCs w:val="24"/>
+        </w:rPr>
+        <w:t xml:space="preserve"> </w:t>
+      </w:r>
+      <w:r>
+        <w:rPr>
+          <w:rFonts w:ascii="Times New Roman" w:hAnsi="Times New Roman" w:cs="Times New Roman"/>
+          <w:sz w:val="24"/>
+          <w:szCs w:val="24"/>
+        </w:rPr>
+        <w:t>Image Communication, vol. 29, no. 8, pp. 856–863, 2014.</w:t>
+      </w:r>
+    </w:p>
+    <w:p>
+      <w:pPr>
+        <w:pStyle w:val="PlainText"/>
+        <w:jc w:val="left"/>
+        <w:rPr>
+          <w:rFonts w:ascii="Times New Roman" w:hAnsi="Times New Roman" w:cs="Times New Roman"/>
+          <w:sz w:val="24"/>
+          <w:szCs w:val="24"/>
+        </w:rPr>
+      </w:pPr>
+      <w:r>
+        <w:rPr>
+          <w:rFonts w:ascii="Times New Roman" w:hAnsi="Times New Roman" w:cs="Times New Roman"/>
+          <w:sz w:val="24"/>
+          <w:szCs w:val="24"/>
+        </w:rPr>
+        <w:t xml:space="preserve">[26] </w:t>
+      </w:r>
+      <w:proofErr w:type="spellStart"/>
+      <w:r>
+        <w:rPr>
+          <w:rFonts w:ascii="Times New Roman" w:hAnsi="Times New Roman" w:cs="Times New Roman"/>
+          <w:sz w:val="24"/>
+          <w:szCs w:val="24"/>
+        </w:rPr>
+        <w:t>Lixiong</w:t>
+      </w:r>
+      <w:proofErr w:type="spellEnd"/>
+      <w:r>
+        <w:rPr>
+          <w:rFonts w:ascii="Times New Roman" w:hAnsi="Times New Roman" w:cs="Times New Roman"/>
+          <w:sz w:val="24"/>
+          <w:szCs w:val="24"/>
+        </w:rPr>
+        <w:t xml:space="preserve"> Liu, </w:t>
+      </w:r>
+      <w:proofErr w:type="spellStart"/>
+      <w:r>
+        <w:rPr>
+          <w:rFonts w:ascii="Times New Roman" w:hAnsi="Times New Roman" w:cs="Times New Roman"/>
+          <w:sz w:val="24"/>
+          <w:szCs w:val="24"/>
+        </w:rPr>
+        <w:t>Bao</w:t>
+      </w:r>
+      <w:proofErr w:type="spellEnd"/>
+      <w:r>
+        <w:rPr>
+          <w:rFonts w:ascii="Times New Roman" w:hAnsi="Times New Roman" w:cs="Times New Roman"/>
+          <w:sz w:val="24"/>
+          <w:szCs w:val="24"/>
+        </w:rPr>
+        <w:t xml:space="preserve"> Liu, </w:t>
+      </w:r>
+      <w:r>
+        <w:rPr>
+          <w:rFonts w:ascii="Times New Roman" w:hAnsi="Times New Roman" w:cs="Times New Roman"/>
+          <w:sz w:val="24"/>
+          <w:szCs w:val="24"/>
+        </w:rPr>
+        <w:t xml:space="preserve">Hua Huang, and Alan Conrad </w:t>
+      </w:r>
+      <w:proofErr w:type="spellStart"/>
+      <w:r>
+        <w:rPr>
+          <w:rFonts w:ascii="Times New Roman" w:hAnsi="Times New Roman" w:cs="Times New Roman"/>
+          <w:sz w:val="24"/>
+          <w:szCs w:val="24"/>
+        </w:rPr>
+        <w:t>Bovik</w:t>
+      </w:r>
+      <w:proofErr w:type="spellEnd"/>
+      <w:r>
+        <w:rPr>
+          <w:rFonts w:ascii="Times New Roman" w:hAnsi="Times New Roman" w:cs="Times New Roman"/>
+          <w:sz w:val="24"/>
+          <w:szCs w:val="24"/>
+        </w:rPr>
+        <w:t>, "SSEQ Software Release",</w:t>
+      </w:r>
+      <w:r>
+        <w:rPr>
+          <w:rFonts w:ascii="Times New Roman" w:hAnsi="Times New Roman" w:cs="Times New Roman"/>
+          <w:sz w:val="24"/>
+          <w:szCs w:val="24"/>
+        </w:rPr>
+        <w:t xml:space="preserve"> </w:t>
+      </w:r>
+      <w:r>
+        <w:rPr>
+          <w:rFonts w:ascii="Times New Roman" w:hAnsi="Times New Roman" w:cs="Times New Roman"/>
+          <w:sz w:val="24"/>
+          <w:szCs w:val="24"/>
+        </w:rPr>
+        <w:t>URL: http://live.ece.utexas.edu/research/quality/SSEQ_release.zip, 2014</w:t>
       </w:r>
     </w:p>
     <w:p>
@@ -17021,7 +17403,7 @@
 </file>
 
 <file path=word/endnotes.xml><?xml version="1.0" encoding="utf-8"?>
-<w:endnotes xmlns:wpc="http://schemas.microsoft.com/office/word/2010/wordprocessingCanvas" xmlns:cx="http://schemas.microsoft.com/office/drawing/2014/chartex" xmlns:cx1="http://schemas.microsoft.com/office/drawing/2015/9/8/chartex" xmlns:cx2="http://schemas.microsoft.com/office/drawing/2015/10/21/chartex" xmlns:cx3="http://schemas.microsoft.com/office/drawing/2016/5/9/chartex" xmlns:cx4="http://schemas.microsoft.com/office/drawing/2016/5/10/chartex" xmlns:cx5="http://schemas.microsoft.com/office/drawing/2016/5/11/chartex" xmlns:cx6="http://schemas.microsoft.com/office/drawing/2016/5/12/chartex" xmlns:cx7="http://schemas.microsoft.com/office/drawing/2016/5/13/chartex" xmlns:cx8="http://schemas.microsoft.com/office/drawing/2016/5/14/chartex" xmlns:mc="http://schemas.openxmlformats.org/markup-compatibility/2006" xmlns:aink="http://schemas.microsoft.com/office/drawing/2016/ink" xmlns:am3d="http://schemas.microsoft.com/office/drawing/2017/model3d" xmlns:o="urn:schemas-microsoft-com:office:office" xmlns:r="http://schemas.openxmlformats.org/officeDocument/2006/relationships" xmlns:m="http://schemas.openxmlformats.org/officeDocument/2006/math" xmlns:v="urn:schemas-microsoft-com:vml" xmlns:wp14="http://schemas.microsoft.com/office/word/2010/wordprocessingDrawing" xmlns:wp="http://schemas.openxmlformats.org/drawingml/2006/wordprocessingDrawing" xmlns:w10="urn:schemas-microsoft-com:office:word" xmlns:w="http://schemas.openxmlformats.org/wordprocessingml/2006/main" xmlns:w14="http://schemas.microsoft.com/office/word/2010/wordml" xmlns:w15="http://schemas.microsoft.com/office/word/2012/wordml" xmlns:w16cid="http://schemas.microsoft.com/office/word/2016/wordml/cid" xmlns:w16se="http://schemas.microsoft.com/office/word/2015/wordml/symex" xmlns:wpg="http://schemas.microsoft.com/office/word/2010/wordprocessingGroup" xmlns:wpi="http://schemas.microsoft.com/office/word/2010/wordprocessingInk" xmlns:wne="http://schemas.microsoft.com/office/word/2006/wordml" xmlns:wps="http://schemas.microsoft.com/office/word/2010/wordprocessingShape" mc:Ignorable="w14 w15 w16se w16cid wp14">
+<w:endnotes xmlns:wpc="http://schemas.microsoft.com/office/word/2010/wordprocessingCanvas" xmlns:cx="http://schemas.microsoft.com/office/drawing/2014/chartex" xmlns:cx1="http://schemas.microsoft.com/office/drawing/2015/9/8/chartex" xmlns:mc="http://schemas.openxmlformats.org/markup-compatibility/2006" xmlns:o="urn:schemas-microsoft-com:office:office" xmlns:r="http://schemas.openxmlformats.org/officeDocument/2006/relationships" xmlns:m="http://schemas.openxmlformats.org/officeDocument/2006/math" xmlns:v="urn:schemas-microsoft-com:vml" xmlns:wp14="http://schemas.microsoft.com/office/word/2010/wordprocessingDrawing" xmlns:wp="http://schemas.openxmlformats.org/drawingml/2006/wordprocessingDrawing" xmlns:w10="urn:schemas-microsoft-com:office:word" xmlns:w="http://schemas.openxmlformats.org/wordprocessingml/2006/main" xmlns:w14="http://schemas.microsoft.com/office/word/2010/wordml" xmlns:w15="http://schemas.microsoft.com/office/word/2012/wordml" xmlns:w16se="http://schemas.microsoft.com/office/word/2015/wordml/symex" xmlns:wpg="http://schemas.microsoft.com/office/word/2010/wordprocessingGroup" xmlns:wpi="http://schemas.microsoft.com/office/word/2010/wordprocessingInk" xmlns:wne="http://schemas.microsoft.com/office/word/2006/wordml" xmlns:wps="http://schemas.microsoft.com/office/word/2010/wordprocessingShape" mc:Ignorable="w14 w15 w16se wp14">
   <w:endnote w:type="separator" w:id="-1">
     <w:p>
       <w:r>
@@ -17040,7 +17422,7 @@
 </file>
 
 <file path=word/footnotes.xml><?xml version="1.0" encoding="utf-8"?>
-<w:footnotes xmlns:wpc="http://schemas.microsoft.com/office/word/2010/wordprocessingCanvas" xmlns:cx="http://schemas.microsoft.com/office/drawing/2014/chartex" xmlns:cx1="http://schemas.microsoft.com/office/drawing/2015/9/8/chartex" xmlns:cx2="http://schemas.microsoft.com/office/drawing/2015/10/21/chartex" xmlns:cx3="http://schemas.microsoft.com/office/drawing/2016/5/9/chartex" xmlns:cx4="http://schemas.microsoft.com/office/drawing/2016/5/10/chartex" xmlns:cx5="http://schemas.microsoft.com/office/drawing/2016/5/11/chartex" xmlns:cx6="http://schemas.microsoft.com/office/drawing/2016/5/12/chartex" xmlns:cx7="http://schemas.microsoft.com/office/drawing/2016/5/13/chartex" xmlns:cx8="http://schemas.microsoft.com/office/drawing/2016/5/14/chartex" xmlns:mc="http://schemas.openxmlformats.org/markup-compatibility/2006" xmlns:aink="http://schemas.microsoft.com/office/drawing/2016/ink" xmlns:am3d="http://schemas.microsoft.com/office/drawing/2017/model3d" xmlns:o="urn:schemas-microsoft-com:office:office" xmlns:r="http://schemas.openxmlformats.org/officeDocument/2006/relationships" xmlns:m="http://schemas.openxmlformats.org/officeDocument/2006/math" xmlns:v="urn:schemas-microsoft-com:vml" xmlns:wp14="http://schemas.microsoft.com/office/word/2010/wordprocessingDrawing" xmlns:wp="http://schemas.openxmlformats.org/drawingml/2006/wordprocessingDrawing" xmlns:w10="urn:schemas-microsoft-com:office:word" xmlns:w="http://schemas.openxmlformats.org/wordprocessingml/2006/main" xmlns:w14="http://schemas.microsoft.com/office/word/2010/wordml" xmlns:w15="http://schemas.microsoft.com/office/word/2012/wordml" xmlns:w16cid="http://schemas.microsoft.com/office/word/2016/wordml/cid" xmlns:w16se="http://schemas.microsoft.com/office/word/2015/wordml/symex" xmlns:wpg="http://schemas.microsoft.com/office/word/2010/wordprocessingGroup" xmlns:wpi="http://schemas.microsoft.com/office/word/2010/wordprocessingInk" xmlns:wne="http://schemas.microsoft.com/office/word/2006/wordml" xmlns:wps="http://schemas.microsoft.com/office/word/2010/wordprocessingShape" mc:Ignorable="w14 w15 w16se w16cid wp14">
+<w:footnotes xmlns:wpc="http://schemas.microsoft.com/office/word/2010/wordprocessingCanvas" xmlns:cx="http://schemas.microsoft.com/office/drawing/2014/chartex" xmlns:cx1="http://schemas.microsoft.com/office/drawing/2015/9/8/chartex" xmlns:mc="http://schemas.openxmlformats.org/markup-compatibility/2006" xmlns:o="urn:schemas-microsoft-com:office:office" xmlns:r="http://schemas.openxmlformats.org/officeDocument/2006/relationships" xmlns:m="http://schemas.openxmlformats.org/officeDocument/2006/math" xmlns:v="urn:schemas-microsoft-com:vml" xmlns:wp14="http://schemas.microsoft.com/office/word/2010/wordprocessingDrawing" xmlns:wp="http://schemas.openxmlformats.org/drawingml/2006/wordprocessingDrawing" xmlns:w10="urn:schemas-microsoft-com:office:word" xmlns:w="http://schemas.openxmlformats.org/wordprocessingml/2006/main" xmlns:w14="http://schemas.microsoft.com/office/word/2010/wordml" xmlns:w15="http://schemas.microsoft.com/office/word/2012/wordml" xmlns:w16se="http://schemas.microsoft.com/office/word/2015/wordml/symex" xmlns:wpg="http://schemas.microsoft.com/office/word/2010/wordprocessingGroup" xmlns:wpi="http://schemas.microsoft.com/office/word/2010/wordprocessingInk" xmlns:wne="http://schemas.microsoft.com/office/word/2006/wordml" xmlns:wps="http://schemas.microsoft.com/office/word/2010/wordprocessingShape" mc:Ignorable="w14 w15 w16se wp14">
   <w:footnote w:type="separator" w:id="-1">
     <w:p>
       <w:r>
@@ -17083,7 +17465,7 @@
 </file>
 
 <file path=word/numbering.xml><?xml version="1.0" encoding="utf-8"?>
-<w:numbering xmlns:wpc="http://schemas.microsoft.com/office/word/2010/wordprocessingCanvas" xmlns:cx="http://schemas.microsoft.com/office/drawing/2014/chartex" xmlns:cx1="http://schemas.microsoft.com/office/drawing/2015/9/8/chartex" xmlns:cx2="http://schemas.microsoft.com/office/drawing/2015/10/21/chartex" xmlns:cx3="http://schemas.microsoft.com/office/drawing/2016/5/9/chartex" xmlns:cx4="http://schemas.microsoft.com/office/drawing/2016/5/10/chartex" xmlns:cx5="http://schemas.microsoft.com/office/drawing/2016/5/11/chartex" xmlns:cx6="http://schemas.microsoft.com/office/drawing/2016/5/12/chartex" xmlns:cx7="http://schemas.microsoft.com/office/drawing/2016/5/13/chartex" xmlns:cx8="http://schemas.microsoft.com/office/drawing/2016/5/14/chartex" xmlns:mc="http://schemas.openxmlformats.org/markup-compatibility/2006" xmlns:aink="http://schemas.microsoft.com/office/drawing/2016/ink" xmlns:am3d="http://schemas.microsoft.com/office/drawing/2017/model3d" xmlns:o="urn:schemas-microsoft-com:office:office" xmlns:r="http://schemas.openxmlformats.org/officeDocument/2006/relationships" xmlns:m="http://schemas.openxmlformats.org/officeDocument/2006/math" xmlns:v="urn:schemas-microsoft-com:vml" xmlns:wp14="http://schemas.microsoft.com/office/word/2010/wordprocessingDrawing" xmlns:wp="http://schemas.openxmlformats.org/drawingml/2006/wordprocessingDrawing" xmlns:w10="urn:schemas-microsoft-com:office:word" xmlns:w="http://schemas.openxmlformats.org/wordprocessingml/2006/main" xmlns:w14="http://schemas.microsoft.com/office/word/2010/wordml" xmlns:w15="http://schemas.microsoft.com/office/word/2012/wordml" xmlns:w16cid="http://schemas.microsoft.com/office/word/2016/wordml/cid" xmlns:w16se="http://schemas.microsoft.com/office/word/2015/wordml/symex" xmlns:wpg="http://schemas.microsoft.com/office/word/2010/wordprocessingGroup" xmlns:wpi="http://schemas.microsoft.com/office/word/2010/wordprocessingInk" xmlns:wne="http://schemas.microsoft.com/office/word/2006/wordml" xmlns:wps="http://schemas.microsoft.com/office/word/2010/wordprocessingShape" mc:Ignorable="w14 w15 w16se w16cid wp14">
+<w:numbering xmlns:wpc="http://schemas.microsoft.com/office/word/2010/wordprocessingCanvas" xmlns:cx="http://schemas.microsoft.com/office/drawing/2014/chartex" xmlns:cx1="http://schemas.microsoft.com/office/drawing/2015/9/8/chartex" xmlns:mc="http://schemas.openxmlformats.org/markup-compatibility/2006" xmlns:o="urn:schemas-microsoft-com:office:office" xmlns:r="http://schemas.openxmlformats.org/officeDocument/2006/relationships" xmlns:m="http://schemas.openxmlformats.org/officeDocument/2006/math" xmlns:v="urn:schemas-microsoft-com:vml" xmlns:wp14="http://schemas.microsoft.com/office/word/2010/wordprocessingDrawing" xmlns:wp="http://schemas.openxmlformats.org/drawingml/2006/wordprocessingDrawing" xmlns:w10="urn:schemas-microsoft-com:office:word" xmlns:w="http://schemas.openxmlformats.org/wordprocessingml/2006/main" xmlns:w14="http://schemas.microsoft.com/office/word/2010/wordml" xmlns:w15="http://schemas.microsoft.com/office/word/2012/wordml" xmlns:w16se="http://schemas.microsoft.com/office/word/2015/wordml/symex" xmlns:wpg="http://schemas.microsoft.com/office/word/2010/wordprocessingGroup" xmlns:wpi="http://schemas.microsoft.com/office/word/2010/wordprocessingInk" xmlns:wne="http://schemas.microsoft.com/office/word/2006/wordml" xmlns:wps="http://schemas.microsoft.com/office/word/2010/wordprocessingShape" mc:Ignorable="w14 w15 w16se wp14">
   <w:abstractNum w:abstractNumId="0" w15:restartNumberingAfterBreak="0">
     <w:nsid w:val="080E3427"/>
     <w:multiLevelType w:val="hybridMultilevel"/>
@@ -17753,11 +18135,11 @@
 </file>
 
 <file path=word/styles.xml><?xml version="1.0" encoding="utf-8"?>
-<w:styles xmlns:mc="http://schemas.openxmlformats.org/markup-compatibility/2006" xmlns:r="http://schemas.openxmlformats.org/officeDocument/2006/relationships" xmlns:w="http://schemas.openxmlformats.org/wordprocessingml/2006/main" xmlns:w14="http://schemas.microsoft.com/office/word/2010/wordml" xmlns:w15="http://schemas.microsoft.com/office/word/2012/wordml" xmlns:w16cid="http://schemas.microsoft.com/office/word/2016/wordml/cid" xmlns:w16se="http://schemas.microsoft.com/office/word/2015/wordml/symex" mc:Ignorable="w14 w15 w16se w16cid">
+<w:styles xmlns:mc="http://schemas.openxmlformats.org/markup-compatibility/2006" xmlns:r="http://schemas.openxmlformats.org/officeDocument/2006/relationships" xmlns:w="http://schemas.openxmlformats.org/wordprocessingml/2006/main" xmlns:w14="http://schemas.microsoft.com/office/word/2010/wordml" xmlns:w15="http://schemas.microsoft.com/office/word/2012/wordml" xmlns:w16se="http://schemas.microsoft.com/office/word/2015/wordml/symex" mc:Ignorable="w14 w15 w16se">
   <w:docDefaults>
     <w:rPrDefault>
       <w:rPr>
-        <w:rFonts w:ascii="Times New Roman" w:eastAsia="SimSun" w:hAnsi="Times New Roman" w:cstheme="minorBidi"/>
+        <w:rFonts w:ascii="Times New Roman" w:eastAsia="宋体" w:hAnsi="Times New Roman" w:cstheme="minorBidi"/>
         <w:sz w:val="24"/>
         <w:szCs w:val="24"/>
         <w:lang w:val="en-US" w:eastAsia="zh-CN" w:bidi="ar-SA"/>
@@ -17765,7 +18147,7 @@
     </w:rPrDefault>
     <w:pPrDefault/>
   </w:docDefaults>
-  <w:latentStyles w:defLockedState="0" w:defUIPriority="99" w:defSemiHidden="0" w:defUnhideWhenUsed="0" w:defQFormat="0" w:count="376">
+  <w:latentStyles w:defLockedState="0" w:defUIPriority="99" w:defSemiHidden="0" w:defUnhideWhenUsed="0" w:defQFormat="0" w:count="371">
     <w:lsdException w:name="Normal" w:uiPriority="0" w:qFormat="1"/>
     <w:lsdException w:name="heading 1" w:uiPriority="9" w:qFormat="1"/>
     <w:lsdException w:name="heading 2" w:semiHidden="1" w:uiPriority="9" w:unhideWhenUsed="1" w:qFormat="1"/>
@@ -17871,6 +18253,7 @@
     <w:lsdException w:name="HTML Sample" w:semiHidden="1" w:unhideWhenUsed="1"/>
     <w:lsdException w:name="HTML Typewriter" w:semiHidden="1" w:unhideWhenUsed="1"/>
     <w:lsdException w:name="HTML Variable" w:semiHidden="1" w:unhideWhenUsed="1"/>
+    <w:lsdException w:name="Normal Table" w:semiHidden="1" w:unhideWhenUsed="1"/>
     <w:lsdException w:name="annotation subject" w:semiHidden="1" w:unhideWhenUsed="1"/>
     <w:lsdException w:name="No List" w:semiHidden="1" w:unhideWhenUsed="1"/>
     <w:lsdException w:name="Outline List 1" w:semiHidden="1" w:unhideWhenUsed="1"/>
@@ -17913,8 +18296,11 @@
     <w:lsdException w:name="Table Contemporary" w:semiHidden="1" w:unhideWhenUsed="1"/>
     <w:lsdException w:name="Table Elegant" w:semiHidden="1" w:unhideWhenUsed="1"/>
     <w:lsdException w:name="Table Professional" w:semiHidden="1" w:unhideWhenUsed="1"/>
+    <w:lsdException w:name="Table Subtle 1" w:semiHidden="1" w:unhideWhenUsed="1"/>
     <w:lsdException w:name="Table Subtle 2" w:semiHidden="1" w:unhideWhenUsed="1"/>
     <w:lsdException w:name="Table Web 1" w:semiHidden="1" w:unhideWhenUsed="1"/>
+    <w:lsdException w:name="Table Web 2" w:semiHidden="1" w:unhideWhenUsed="1"/>
+    <w:lsdException w:name="Table Web 3" w:semiHidden="1" w:unhideWhenUsed="1"/>
     <w:lsdException w:name="Balloon Text" w:semiHidden="1" w:unhideWhenUsed="1"/>
     <w:lsdException w:name="Table Grid" w:uiPriority="39"/>
     <w:lsdException w:name="Table Theme" w:semiHidden="1" w:unhideWhenUsed="1"/>
@@ -18133,11 +18519,6 @@
     <w:lsdException w:name="List Table 5 Dark Accent 6" w:uiPriority="50"/>
     <w:lsdException w:name="List Table 6 Colorful Accent 6" w:uiPriority="51"/>
     <w:lsdException w:name="List Table 7 Colorful Accent 6" w:uiPriority="52"/>
-    <w:lsdException w:name="Mention" w:semiHidden="1" w:unhideWhenUsed="1"/>
-    <w:lsdException w:name="Smart Hyperlink" w:semiHidden="1" w:unhideWhenUsed="1"/>
-    <w:lsdException w:name="Hashtag" w:semiHidden="1" w:unhideWhenUsed="1"/>
-    <w:lsdException w:name="Unresolved Mention" w:semiHidden="1" w:unhideWhenUsed="1"/>
-    <w:lsdException w:name="Smart Link" w:semiHidden="1" w:unhideWhenUsed="1"/>
   </w:latentStyles>
   <w:style w:type="paragraph" w:default="1" w:styleId="Normal">
     <w:name w:val="Normal"/>
@@ -18233,7 +18614,7 @@
     <w:link w:val="PlainTextChar"/>
     <w:rsid w:val="00331E90"/>
     <w:rPr>
-      <w:rFonts w:ascii="SimSun" w:hAnsi="Courier New" w:cs="Courier New"/>
+      <w:rFonts w:ascii="宋体" w:hAnsi="Courier New" w:cs="Courier New"/>
       <w:kern w:val="2"/>
       <w:sz w:val="21"/>
       <w:szCs w:val="21"/>
@@ -18245,7 +18626,7 @@
     <w:link w:val="PlainText"/>
     <w:rsid w:val="00331E90"/>
     <w:rPr>
-      <w:rFonts w:ascii="SimSun" w:hAnsi="Courier New" w:cs="Courier New"/>
+      <w:rFonts w:ascii="宋体" w:hAnsi="Courier New" w:cs="Courier New"/>
       <w:kern w:val="2"/>
       <w:sz w:val="21"/>
       <w:szCs w:val="21"/>
@@ -18602,7 +18983,7 @@
 </file>
 
 <file path=customXml/itemProps1.xml><?xml version="1.0" encoding="utf-8"?>
-<ds:datastoreItem xmlns:ds="http://schemas.openxmlformats.org/officeDocument/2006/customXml" ds:itemID="{FDA2EEEA-A5D7-4305-A8E4-7469F1995D4A}">
+<ds:datastoreItem xmlns:ds="http://schemas.openxmlformats.org/officeDocument/2006/customXml" ds:itemID="{6016347D-AFD1-45CD-990F-C17E4460EE7E}">
   <ds:schemaRefs>
     <ds:schemaRef ds:uri="http://schemas.openxmlformats.org/officeDocument/2006/bibliography"/>
   </ds:schemaRefs>

</xml_diff>

<commit_message>
retrain mscnn, dehazenet refining
</commit_message>
<xml_diff>
--- a/Thesis/Thesis.docx
+++ b/Thesis/Thesis.docx
@@ -14846,15 +14846,126 @@
       <w:pPr>
         <w:widowControl/>
         <w:jc w:val="left"/>
-        <w:rPr>
-          <w:rFonts w:hint="eastAsia"/>
-        </w:rPr>
       </w:pPr>
       <w:r>
         <w:rPr>
           <w:rFonts w:hint="eastAsia"/>
         </w:rPr>
         <w:t>给出和他们自己论文里面说的结果的对比，不需要比他们的好，不比他们的好才正常。一方面，他们自己训练的数据没有公开，另一方面，模型的具体参数设置，调优他们都没有详细说明。更有价值的也许是这个想法。。。</w:t>
+      </w:r>
+    </w:p>
+    <w:p>
+      <w:pPr>
+        <w:widowControl/>
+        <w:jc w:val="left"/>
+      </w:pPr>
+    </w:p>
+    <w:p>
+      <w:pPr>
+        <w:widowControl/>
+        <w:jc w:val="left"/>
+      </w:pPr>
+      <w:r>
+        <w:rPr>
+          <w:rFonts w:hint="eastAsia"/>
+        </w:rPr>
+        <w:t>使用透射图训练的结果没有直接训练的结果好，因为有中间过程，且拿到的数据质量就不高。</w:t>
+      </w:r>
+    </w:p>
+    <w:p>
+      <w:pPr>
+        <w:widowControl/>
+        <w:jc w:val="left"/>
+      </w:pPr>
+    </w:p>
+    <w:p>
+      <w:pPr>
+        <w:widowControl/>
+        <w:jc w:val="left"/>
+        <w:rPr>
+          <w:rFonts w:hint="eastAsia"/>
+        </w:rPr>
+      </w:pPr>
+      <w:r>
+        <w:rPr>
+          <w:rFonts w:hint="eastAsia"/>
+        </w:rPr>
+        <w:t>在训练好</w:t>
+      </w:r>
+      <w:r>
+        <w:rPr>
+          <w:rFonts w:hint="eastAsia"/>
+        </w:rPr>
+        <w:t>MSCNN</w:t>
+      </w:r>
+      <w:r>
+        <w:rPr>
+          <w:rFonts w:hint="eastAsia"/>
+        </w:rPr>
+        <w:t>之后，可以一起看一下</w:t>
+      </w:r>
+      <w:r>
+        <w:rPr>
+          <w:rFonts w:hint="eastAsia"/>
+        </w:rPr>
+        <w:t>MSCNN</w:t>
+      </w:r>
+      <w:r>
+        <w:rPr>
+          <w:rFonts w:hint="eastAsia"/>
+        </w:rPr>
+        <w:t>，</w:t>
+      </w:r>
+      <w:r>
+        <w:rPr>
+          <w:rFonts w:hint="eastAsia"/>
+        </w:rPr>
+        <w:t xml:space="preserve"> de</w:t>
+      </w:r>
+      <w:r>
+        <w:t>hazenet, DCP</w:t>
+      </w:r>
+      <w:r>
+        <w:rPr>
+          <w:rFonts w:hint="eastAsia"/>
+        </w:rPr>
+        <w:t>模型的用法，</w:t>
+      </w:r>
+      <w:r>
+        <w:rPr>
+          <w:rFonts w:hint="eastAsia"/>
+        </w:rPr>
+        <w:t xml:space="preserve"> </w:t>
+      </w:r>
+      <w:r>
+        <w:rPr>
+          <w:rFonts w:hint="eastAsia"/>
+        </w:rPr>
+        <w:t>比如要不要</w:t>
+      </w:r>
+      <w:r>
+        <w:rPr>
+          <w:rFonts w:hint="eastAsia"/>
+        </w:rPr>
+        <w:t>A</w:t>
+      </w:r>
+      <w:r>
+        <w:t>max</w:t>
+      </w:r>
+      <w:r>
+        <w:rPr>
+          <w:rFonts w:hint="eastAsia"/>
+        </w:rPr>
+        <w:t>，等等，参考</w:t>
+      </w:r>
+      <w:r>
+        <w:rPr>
+          <w:rFonts w:hint="eastAsia"/>
+        </w:rPr>
+        <w:t>d</w:t>
+      </w:r>
+      <w:r>
+        <w:t>ehaze.py</w:t>
       </w:r>
       <w:bookmarkStart w:id="0" w:name="_GoBack"/>
       <w:bookmarkEnd w:id="0"/>
@@ -18738,7 +18849,7 @@
 </file>
 
 <file path=customXml/itemProps1.xml><?xml version="1.0" encoding="utf-8"?>
-<ds:datastoreItem xmlns:ds="http://schemas.openxmlformats.org/officeDocument/2006/customXml" ds:itemID="{EDD14530-E8CF-4567-9B13-BC8AA84039AA}">
+<ds:datastoreItem xmlns:ds="http://schemas.openxmlformats.org/officeDocument/2006/customXml" ds:itemID="{EA8C890C-99F0-406A-AD8A-23DA0B95117A}">
   <ds:schemaRefs>
     <ds:schemaRef ds:uri="http://schemas.openxmlformats.org/officeDocument/2006/bibliography"/>
   </ds:schemaRefs>

</xml_diff>

<commit_message>
restore to this version if needs be
</commit_message>
<xml_diff>
--- a/Thesis/Thesis.docx
+++ b/Thesis/Thesis.docx
@@ -14497,21 +14497,6 @@
         <w:tab/>
       </w:r>
       <w:r>
-        <w:rPr>
-          <w:highlight w:val="yellow"/>
-        </w:rPr>
-        <w:t>MSCNN</w:t>
-      </w:r>
-      <w:r>
-        <w:rPr>
-          <w:rFonts w:hint="eastAsia"/>
-          <w:highlight w:val="yellow"/>
-        </w:rPr>
-        <w:t>训练的学习率不对</w:t>
-      </w:r>
-    </w:p>
-    <w:p>
-      <w:r>
         <w:tab/>
       </w:r>
       <w:r>
@@ -14519,6 +14504,89 @@
           <w:rFonts w:hint="eastAsia"/>
         </w:rPr>
         <w:t>从上表可以看出。。。。。。</w:t>
+      </w:r>
+    </w:p>
+    <w:p>
+      <w:r>
+        <w:tab/>
+      </w:r>
+      <w:r>
+        <w:rPr>
+          <w:rFonts w:hint="eastAsia"/>
+        </w:rPr>
+        <w:t>放图片的去雾效果看一下，解释。比如</w:t>
+      </w:r>
+      <w:r>
+        <w:rPr>
+          <w:rFonts w:hint="eastAsia"/>
+        </w:rPr>
+        <w:t>DCP</w:t>
+      </w:r>
+      <w:r>
+        <w:rPr>
+          <w:rFonts w:hint="eastAsia"/>
+        </w:rPr>
+        <w:t>，这是最原始的实现方法，在此基础上，有学者提出对天空区域进行改进，如设置</w:t>
+      </w:r>
+      <w:r>
+        <w:rPr>
+          <w:rFonts w:hint="eastAsia"/>
+        </w:rPr>
+        <w:t>Amax</w:t>
+      </w:r>
+      <w:r>
+        <w:t xml:space="preserve"> </w:t>
+      </w:r>
+      <w:r>
+        <w:rPr>
+          <w:rFonts w:hint="eastAsia"/>
+        </w:rPr>
+        <w:t>=</w:t>
+      </w:r>
+      <w:r>
+        <w:t xml:space="preserve"> </w:t>
+      </w:r>
+      <w:r>
+        <w:rPr>
+          <w:rFonts w:hint="eastAsia"/>
+        </w:rPr>
+        <w:t>220</w:t>
+      </w:r>
+      <w:r>
+        <w:rPr>
+          <w:rFonts w:hint="eastAsia"/>
+        </w:rPr>
+        <w:t>，</w:t>
+      </w:r>
+      <w:r>
+        <w:rPr>
+          <w:rFonts w:hint="eastAsia"/>
+        </w:rPr>
+        <w:t xml:space="preserve"> tmin</w:t>
+      </w:r>
+      <w:r>
+        <w:t xml:space="preserve"> </w:t>
+      </w:r>
+      <w:r>
+        <w:rPr>
+          <w:rFonts w:hint="eastAsia"/>
+        </w:rPr>
+        <w:t>=</w:t>
+      </w:r>
+      <w:r>
+        <w:t xml:space="preserve"> </w:t>
+      </w:r>
+      <w:r>
+        <w:rPr>
+          <w:rFonts w:hint="eastAsia"/>
+        </w:rPr>
+        <w:t>0.2</w:t>
+      </w:r>
+      <w:r>
+        <w:rPr>
+          <w:rFonts w:hint="eastAsia"/>
+        </w:rPr>
+        <w:t>等等</w:t>
       </w:r>
     </w:p>
     <w:p/>
@@ -14864,12 +14932,39 @@
       <w:pPr>
         <w:widowControl/>
         <w:jc w:val="left"/>
-      </w:pPr>
-      <w:r>
-        <w:rPr>
-          <w:rFonts w:hint="eastAsia"/>
-        </w:rPr>
-        <w:t>使用透射图训练的结果没有直接训练的结果好，因为有中间过程，且拿到的数据质量就不高。</w:t>
+        <w:rPr>
+          <w:rFonts w:hint="eastAsia"/>
+        </w:rPr>
+      </w:pPr>
+      <w:r>
+        <w:rPr>
+          <w:rFonts w:hint="eastAsia"/>
+          <w:highlight w:val="yellow"/>
+        </w:rPr>
+        <w:t>如果</w:t>
+      </w:r>
+      <w:r>
+        <w:rPr>
+          <w:rFonts w:hint="eastAsia"/>
+          <w:highlight w:val="yellow"/>
+        </w:rPr>
+        <w:t>MSCNN</w:t>
+      </w:r>
+      <w:r>
+        <w:rPr>
+          <w:rFonts w:hint="eastAsia"/>
+          <w:highlight w:val="yellow"/>
+        </w:rPr>
+        <w:t>效果</w:t>
+      </w:r>
+      <w:bookmarkStart w:id="0" w:name="_GoBack"/>
+      <w:bookmarkEnd w:id="0"/>
+      <w:r>
+        <w:rPr>
+          <w:rFonts w:hint="eastAsia"/>
+          <w:highlight w:val="yellow"/>
+        </w:rPr>
+        <w:t>还是不行，那就编成一个网络实现</w:t>
       </w:r>
     </w:p>
     <w:p>
@@ -14882,9 +14977,24 @@
       <w:pPr>
         <w:widowControl/>
         <w:jc w:val="left"/>
-        <w:rPr>
-          <w:rFonts w:hint="eastAsia"/>
-        </w:rPr>
+      </w:pPr>
+      <w:r>
+        <w:rPr>
+          <w:rFonts w:hint="eastAsia"/>
+        </w:rPr>
+        <w:t>使用透射图训练的结果没有直接训练的结果好，因为有中间过程，且拿到的数据质量就不高。</w:t>
+      </w:r>
+    </w:p>
+    <w:p>
+      <w:pPr>
+        <w:widowControl/>
+        <w:jc w:val="left"/>
+      </w:pPr>
+    </w:p>
+    <w:p>
+      <w:pPr>
+        <w:widowControl/>
+        <w:jc w:val="left"/>
       </w:pPr>
       <w:r>
         <w:rPr>
@@ -14967,8 +15077,6 @@
       <w:r>
         <w:t>ehaze.py</w:t>
       </w:r>
-      <w:bookmarkStart w:id="0" w:name="_GoBack"/>
-      <w:bookmarkEnd w:id="0"/>
     </w:p>
     <w:p>
       <w:pPr>
@@ -18849,7 +18957,7 @@
 </file>
 
 <file path=customXml/itemProps1.xml><?xml version="1.0" encoding="utf-8"?>
-<ds:datastoreItem xmlns:ds="http://schemas.openxmlformats.org/officeDocument/2006/customXml" ds:itemID="{EA8C890C-99F0-406A-AD8A-23DA0B95117A}">
+<ds:datastoreItem xmlns:ds="http://schemas.openxmlformats.org/officeDocument/2006/customXml" ds:itemID="{35D95525-E693-4E2F-81BF-D0AF1C1337DA}">
   <ds:schemaRefs>
     <ds:schemaRef ds:uri="http://schemas.openxmlformats.org/officeDocument/2006/bibliography"/>
   </ds:schemaRefs>

</xml_diff>

<commit_message>
added DCP_2, prepared Test_SOTS
</commit_message>
<xml_diff>
--- a/Thesis/Thesis.docx
+++ b/Thesis/Thesis.docx
@@ -14588,6 +14588,204 @@
         </w:rPr>
         <w:t>等等</w:t>
       </w:r>
+      <w:r>
+        <w:rPr>
+          <w:rFonts w:hint="eastAsia"/>
+        </w:rPr>
+        <w:t>，这里做一个</w:t>
+      </w:r>
+      <w:r>
+        <w:rPr>
+          <w:rFonts w:hint="eastAsia"/>
+        </w:rPr>
+        <w:t>DCP</w:t>
+      </w:r>
+      <w:bookmarkStart w:id="0" w:name="_GoBack"/>
+      <w:bookmarkEnd w:id="0"/>
+      <w:r>
+        <w:rPr>
+          <w:rFonts w:hint="eastAsia"/>
+        </w:rPr>
+        <w:t>对比</w:t>
+      </w:r>
+    </w:p>
+    <w:p>
+      <w:r>
+        <w:tab/>
+      </w:r>
+    </w:p>
+    <w:p>
+      <w:r>
+        <w:rPr>
+          <w:rFonts w:hint="eastAsia"/>
+        </w:rPr>
+        <w:t>从</w:t>
+      </w:r>
+      <w:r>
+        <w:rPr>
+          <w:rFonts w:hint="eastAsia"/>
+        </w:rPr>
+        <w:t>SOTS</w:t>
+      </w:r>
+      <w:r>
+        <w:rPr>
+          <w:rFonts w:hint="eastAsia"/>
+        </w:rPr>
+        <w:t>中，</w:t>
+      </w:r>
+      <w:r>
+        <w:rPr>
+          <w:rFonts w:hint="eastAsia"/>
+        </w:rPr>
+        <w:t>indoor</w:t>
+      </w:r>
+      <w:r>
+        <w:t xml:space="preserve"> </w:t>
+      </w:r>
+      <w:r>
+        <w:rPr>
+          <w:rFonts w:hint="eastAsia"/>
+        </w:rPr>
+        <w:t>outdoor</w:t>
+      </w:r>
+      <w:r>
+        <w:rPr>
+          <w:rFonts w:hint="eastAsia"/>
+        </w:rPr>
+        <w:t>各取五十张，共一百张</w:t>
+      </w:r>
+    </w:p>
+    <w:p>
+      <w:r>
+        <w:rPr>
+          <w:rFonts w:hint="eastAsia"/>
+        </w:rPr>
+        <w:t>2</w:t>
+      </w:r>
+      <w:r>
+        <w:rPr>
+          <w:rFonts w:hint="eastAsia"/>
+        </w:rPr>
+        <w:t>）</w:t>
+      </w:r>
+      <w:r>
+        <w:rPr>
+          <w:rFonts w:hint="eastAsia"/>
+        </w:rPr>
+        <w:t>基于</w:t>
+      </w:r>
+      <w:r>
+        <w:rPr>
+          <w:rFonts w:hint="eastAsia"/>
+        </w:rPr>
+        <w:t>实际</w:t>
+      </w:r>
+      <w:r>
+        <w:rPr>
+          <w:rFonts w:hint="eastAsia"/>
+        </w:rPr>
+        <w:t>图片的评价</w:t>
+      </w:r>
+    </w:p>
+    <w:p>
+      <w:r>
+        <w:tab/>
+      </w:r>
+      <w:r>
+        <w:rPr>
+          <w:rFonts w:hint="eastAsia"/>
+        </w:rPr>
+        <w:t>我们通过实地拍摄及在</w:t>
+      </w:r>
+      <w:r>
+        <w:rPr>
+          <w:rFonts w:hint="eastAsia"/>
+        </w:rPr>
+        <w:t>RTTS</w:t>
+      </w:r>
+      <w:r>
+        <w:rPr>
+          <w:rFonts w:hint="eastAsia"/>
+        </w:rPr>
+        <w:t>数据集中随机采样，共选取了</w:t>
+      </w:r>
+      <w:r>
+        <w:rPr>
+          <w:rFonts w:hint="eastAsia"/>
+        </w:rPr>
+        <w:t>100</w:t>
+      </w:r>
+      <w:r>
+        <w:rPr>
+          <w:rFonts w:hint="eastAsia"/>
+        </w:rPr>
+        <w:t>张实际的含雾图片。</w:t>
+      </w:r>
+      <w:r>
+        <w:rPr>
+          <w:rFonts w:hint="eastAsia"/>
+        </w:rPr>
+        <w:t>下图显示了四种算法在实际图片上的去雾效果。可以看见，</w:t>
+      </w:r>
+      <w:r>
+        <w:rPr>
+          <w:rFonts w:hint="eastAsia"/>
+        </w:rPr>
+        <w:t>DCP</w:t>
+      </w:r>
+      <w:r>
+        <w:rPr>
+          <w:rFonts w:hint="eastAsia"/>
+        </w:rPr>
+        <w:t>在天空区域。。。</w:t>
+      </w:r>
+    </w:p>
+    <w:p>
+      <w:r>
+        <w:tab/>
+      </w:r>
+      <w:r>
+        <w:rPr>
+          <w:rFonts w:hint="eastAsia"/>
+        </w:rPr>
+        <w:t>此外，表</w:t>
+      </w:r>
+      <w:r>
+        <w:rPr>
+          <w:rFonts w:hint="eastAsia"/>
+        </w:rPr>
+        <w:t>xxx</w:t>
+      </w:r>
+      <w:r>
+        <w:rPr>
+          <w:rFonts w:hint="eastAsia"/>
+        </w:rPr>
+        <w:t>展示了各算法在此数据集上的</w:t>
+      </w:r>
+      <w:r>
+        <w:rPr>
+          <w:rFonts w:hint="eastAsia"/>
+        </w:rPr>
+        <w:t>SSEQ</w:t>
+      </w:r>
+      <w:r>
+        <w:rPr>
+          <w:rFonts w:hint="eastAsia"/>
+        </w:rPr>
+        <w:t>、</w:t>
+      </w:r>
+      <w:r>
+        <w:rPr>
+          <w:rFonts w:hint="eastAsia"/>
+        </w:rPr>
+        <w:t>BLIINDS-II</w:t>
+      </w:r>
+      <w:r>
+        <w:rPr>
+          <w:rFonts w:hint="eastAsia"/>
+        </w:rPr>
+        <w:t>指标。可见。。。</w:t>
+      </w:r>
     </w:p>
     <w:p/>
     <w:p>
@@ -14595,7 +14793,84 @@
         <w:rPr>
           <w:rFonts w:hint="eastAsia"/>
         </w:rPr>
-        <w:t>2</w:t>
+        <w:t>3</w:t>
+      </w:r>
+      <w:r>
+        <w:rPr>
+          <w:rFonts w:hint="eastAsia"/>
+        </w:rPr>
+        <w:t>）视频</w:t>
+      </w:r>
+      <w:r>
+        <w:rPr>
+          <w:rFonts w:hint="eastAsia"/>
+        </w:rPr>
+        <w:t>去雾评价</w:t>
+      </w:r>
+    </w:p>
+    <w:p>
+      <w:r>
+        <w:tab/>
+      </w:r>
+      <w:r>
+        <w:rPr>
+          <w:rFonts w:hint="eastAsia"/>
+        </w:rPr>
+        <w:t>这里，我们应用以上四种算法对视频文件进行去雾。雾天视频来源于</w:t>
+      </w:r>
+      <w:r>
+        <w:rPr>
+          <w:rFonts w:hint="eastAsia"/>
+        </w:rPr>
+        <w:t xml:space="preserve">YouTube </w:t>
+      </w:r>
+      <w:r>
+        <w:rPr>
+          <w:rFonts w:hint="eastAsia"/>
+        </w:rPr>
+        <w:t>[</w:t>
+      </w:r>
+      <w:r>
+        <w:t>29]</w:t>
+      </w:r>
+      <w:r>
+        <w:rPr>
+          <w:rFonts w:hint="eastAsia"/>
+        </w:rPr>
+        <w:t>。图</w:t>
+      </w:r>
+      <w:r>
+        <w:rPr>
+          <w:rFonts w:hint="eastAsia"/>
+        </w:rPr>
+        <w:t>XXX</w:t>
+      </w:r>
+      <w:r>
+        <w:rPr>
+          <w:rFonts w:hint="eastAsia"/>
+        </w:rPr>
+        <w:t>展示了各算法对该视频的去雾效果。</w:t>
+      </w:r>
+      <w:r>
+        <w:rPr>
+          <w:rFonts w:hint="eastAsia"/>
+        </w:rPr>
+        <w:t>由此可知。。。。具有一定的应用前景</w:t>
+      </w:r>
+      <w:r>
+        <w:rPr>
+          <w:rFonts w:hint="eastAsia"/>
+        </w:rPr>
+        <w:t>。</w:t>
+      </w:r>
+    </w:p>
+    <w:p/>
+    <w:p>
+      <w:r>
+        <w:rPr>
+          <w:rFonts w:hint="eastAsia"/>
+        </w:rPr>
+        <w:t>4</w:t>
       </w:r>
       <w:r>
         <w:rPr>
@@ -14607,172 +14882,18 @@
         <w:rPr>
           <w:rFonts w:hint="eastAsia"/>
         </w:rPr>
-        <w:t>基于</w:t>
-      </w:r>
-      <w:r>
-        <w:rPr>
-          <w:rFonts w:hint="eastAsia"/>
-        </w:rPr>
-        <w:t>实际</w:t>
-      </w:r>
-      <w:r>
-        <w:rPr>
-          <w:rFonts w:hint="eastAsia"/>
-        </w:rPr>
-        <w:t>图片的评价</w:t>
-      </w:r>
-    </w:p>
-    <w:p>
-      <w:r>
-        <w:tab/>
-      </w:r>
-      <w:r>
-        <w:rPr>
-          <w:rFonts w:hint="eastAsia"/>
-        </w:rPr>
-        <w:t>我们通过实地拍摄及在</w:t>
-      </w:r>
-      <w:r>
-        <w:rPr>
-          <w:rFonts w:hint="eastAsia"/>
-        </w:rPr>
-        <w:t>RTTS</w:t>
-      </w:r>
-      <w:r>
-        <w:rPr>
-          <w:rFonts w:hint="eastAsia"/>
-        </w:rPr>
-        <w:t>数据集中随机采样，共选取了</w:t>
-      </w:r>
-      <w:r>
-        <w:rPr>
-          <w:rFonts w:hint="eastAsia"/>
-        </w:rPr>
-        <w:t>100</w:t>
-      </w:r>
-      <w:r>
-        <w:rPr>
-          <w:rFonts w:hint="eastAsia"/>
-        </w:rPr>
-        <w:t>张实际的含雾图片。</w:t>
-      </w:r>
-      <w:r>
-        <w:rPr>
-          <w:rFonts w:hint="eastAsia"/>
-        </w:rPr>
-        <w:t>下图显示了四种算法在实际图片上的去雾效果。可以看见，</w:t>
-      </w:r>
-      <w:r>
-        <w:rPr>
-          <w:rFonts w:hint="eastAsia"/>
-        </w:rPr>
-        <w:t>DCP</w:t>
-      </w:r>
-      <w:r>
-        <w:rPr>
-          <w:rFonts w:hint="eastAsia"/>
-        </w:rPr>
-        <w:t>在天空区域。。。</w:t>
-      </w:r>
-    </w:p>
-    <w:p>
-      <w:r>
-        <w:tab/>
-      </w:r>
-      <w:r>
-        <w:rPr>
-          <w:rFonts w:hint="eastAsia"/>
-        </w:rPr>
-        <w:t>此外，表</w:t>
-      </w:r>
-      <w:r>
-        <w:rPr>
-          <w:rFonts w:hint="eastAsia"/>
-        </w:rPr>
-        <w:t>xxx</w:t>
-      </w:r>
-      <w:r>
-        <w:rPr>
-          <w:rFonts w:hint="eastAsia"/>
-        </w:rPr>
-        <w:t>展示了各算法在此数据集上的</w:t>
-      </w:r>
-      <w:r>
-        <w:rPr>
-          <w:rFonts w:hint="eastAsia"/>
-        </w:rPr>
-        <w:t>SSEQ</w:t>
-      </w:r>
-      <w:r>
-        <w:rPr>
-          <w:rFonts w:hint="eastAsia"/>
-        </w:rPr>
-        <w:t>、</w:t>
-      </w:r>
-      <w:r>
-        <w:rPr>
-          <w:rFonts w:hint="eastAsia"/>
-        </w:rPr>
-        <w:t>BLIINDS-II</w:t>
-      </w:r>
-      <w:r>
-        <w:rPr>
-          <w:rFonts w:hint="eastAsia"/>
-        </w:rPr>
-        <w:t>指标。可见。。。</w:t>
-      </w:r>
-    </w:p>
-    <w:p/>
-    <w:p>
-      <w:r>
-        <w:rPr>
-          <w:rFonts w:hint="eastAsia"/>
-        </w:rPr>
-        <w:t>3</w:t>
-      </w:r>
-      <w:r>
-        <w:rPr>
-          <w:rFonts w:hint="eastAsia"/>
-        </w:rPr>
-        <w:t>）视频</w:t>
-      </w:r>
-      <w:r>
-        <w:rPr>
-          <w:rFonts w:hint="eastAsia"/>
-        </w:rPr>
-        <w:t>去雾评价</w:t>
-      </w:r>
-    </w:p>
-    <w:p>
-      <w:r>
-        <w:tab/>
-      </w:r>
-      <w:r>
-        <w:rPr>
-          <w:rFonts w:hint="eastAsia"/>
-        </w:rPr>
-        <w:t>这里，我们应用以上四种算法对视频文件进行去雾。雾天视频来源于</w:t>
-      </w:r>
-      <w:r>
-        <w:rPr>
-          <w:rFonts w:hint="eastAsia"/>
-        </w:rPr>
-        <w:t xml:space="preserve">YouTube </w:t>
-      </w:r>
-      <w:r>
-        <w:rPr>
-          <w:rFonts w:hint="eastAsia"/>
-        </w:rPr>
-        <w:t>[</w:t>
-      </w:r>
-      <w:r>
-        <w:t>29]</w:t>
-      </w:r>
-      <w:r>
-        <w:rPr>
-          <w:rFonts w:hint="eastAsia"/>
-        </w:rPr>
-        <w:t>。图</w:t>
+        <w:t>去雾速率</w:t>
+      </w:r>
+    </w:p>
+    <w:p>
+      <w:pPr>
+        <w:ind w:firstLine="420"/>
+      </w:pPr>
+      <w:r>
+        <w:rPr>
+          <w:rFonts w:hint="eastAsia"/>
+        </w:rPr>
+        <w:t>表</w:t>
       </w:r>
       <w:r>
         <w:rPr>
@@ -14784,78 +14905,23 @@
         <w:rPr>
           <w:rFonts w:hint="eastAsia"/>
         </w:rPr>
-        <w:t>展示了各算法对该视频的去雾效果。</w:t>
-      </w:r>
-      <w:r>
-        <w:rPr>
-          <w:rFonts w:hint="eastAsia"/>
-        </w:rPr>
-        <w:t>由此可知。。。。具有一定的应用前景</w:t>
-      </w:r>
-      <w:r>
-        <w:rPr>
-          <w:rFonts w:hint="eastAsia"/>
-        </w:rPr>
-        <w:t>。</w:t>
-      </w:r>
-    </w:p>
-    <w:p/>
-    <w:p>
-      <w:r>
-        <w:rPr>
-          <w:rFonts w:hint="eastAsia"/>
-        </w:rPr>
-        <w:t>4</w:t>
-      </w:r>
-      <w:r>
-        <w:rPr>
-          <w:rFonts w:hint="eastAsia"/>
-        </w:rPr>
-        <w:t>）</w:t>
-      </w:r>
-      <w:r>
-        <w:rPr>
-          <w:rFonts w:hint="eastAsia"/>
-        </w:rPr>
-        <w:t>去雾速率</w:t>
+        <w:t>展示了各算法单幅图片去雾时间。由此可知。。。，在应用时，我们要求能够快速乃至实时对获取图片进行去雾，因此各方法去雾速率还有待提升。</w:t>
       </w:r>
     </w:p>
     <w:p>
       <w:pPr>
         <w:ind w:firstLine="420"/>
       </w:pPr>
-      <w:r>
-        <w:rPr>
-          <w:rFonts w:hint="eastAsia"/>
-        </w:rPr>
-        <w:t>表</w:t>
-      </w:r>
-      <w:r>
-        <w:rPr>
-          <w:rFonts w:hint="eastAsia"/>
-        </w:rPr>
-        <w:t>XXX</w:t>
-      </w:r>
-      <w:r>
-        <w:rPr>
-          <w:rFonts w:hint="eastAsia"/>
-        </w:rPr>
-        <w:t>展示了各算法单幅图片去雾时间。由此可知。。。，在应用时，我们要求能够快速乃至实时对获取图片进行去雾，因此各方法去雾速率还有待提升。</w:t>
-      </w:r>
     </w:p>
     <w:p>
       <w:pPr>
         <w:ind w:firstLine="420"/>
       </w:pPr>
-    </w:p>
-    <w:p>
-      <w:pPr>
-        <w:ind w:firstLine="420"/>
-      </w:pPr>
-      <w:r>
-        <w:rPr>
-          <w:rFonts w:hint="eastAsia"/>
-        </w:rPr>
+      <w:r>
+        <w:rPr>
+          <w:rFonts w:hint="eastAsia"/>
+        </w:rPr>
+        <w:lastRenderedPageBreak/>
         <w:t>10</w:t>
       </w:r>
       <w:r>
@@ -14876,7 +14942,6 @@
           <w:rFonts w:hint="eastAsia"/>
           <w:highlight w:val="yellow"/>
         </w:rPr>
-        <w:lastRenderedPageBreak/>
         <w:t>需要与作者给出的代码进行对比，不能比他们的差</w:t>
       </w:r>
       <w:r>
@@ -14932,9 +14997,6 @@
       <w:pPr>
         <w:widowControl/>
         <w:jc w:val="left"/>
-        <w:rPr>
-          <w:rFonts w:hint="eastAsia"/>
-        </w:rPr>
       </w:pPr>
       <w:r>
         <w:rPr>
@@ -14957,8 +15019,6 @@
         </w:rPr>
         <w:t>效果</w:t>
       </w:r>
-      <w:bookmarkStart w:id="0" w:name="_GoBack"/>
-      <w:bookmarkEnd w:id="0"/>
       <w:r>
         <w:rPr>
           <w:rFonts w:hint="eastAsia"/>
@@ -18957,7 +19017,7 @@
 </file>
 
 <file path=customXml/itemProps1.xml><?xml version="1.0" encoding="utf-8"?>
-<ds:datastoreItem xmlns:ds="http://schemas.openxmlformats.org/officeDocument/2006/customXml" ds:itemID="{35D95525-E693-4E2F-81BF-D0AF1C1337DA}">
+<ds:datastoreItem xmlns:ds="http://schemas.openxmlformats.org/officeDocument/2006/customXml" ds:itemID="{1CF2C86C-E025-477B-AA13-2F26EA882A18}">
   <ds:schemaRefs>
     <ds:schemaRef ds:uri="http://schemas.openxmlformats.org/officeDocument/2006/bibliography"/>
   </ds:schemaRefs>

</xml_diff>

<commit_message>
added mscnn.h5, retrain MSCNN without normalization
</commit_message>
<xml_diff>
--- a/Thesis/Thesis.docx
+++ b/Thesis/Thesis.docx
@@ -15296,6 +15296,8 @@
         <w:widowControl/>
         <w:jc w:val="left"/>
       </w:pPr>
+      <w:bookmarkStart w:id="0" w:name="_GoBack"/>
+      <w:bookmarkEnd w:id="0"/>
     </w:p>
     <w:p>
       <w:pPr>
@@ -15303,31 +15305,10 @@
         <w:jc w:val="left"/>
       </w:pPr>
       <w:r>
-        <w:t>O</w:t>
-      </w:r>
-      <w:r>
-        <w:rPr>
-          <w:rFonts w:hint="eastAsia"/>
-        </w:rPr>
-        <w:t>pencv</w:t>
-      </w:r>
-      <w:r>
-        <w:rPr>
-          <w:rFonts w:hint="eastAsia"/>
-        </w:rPr>
-        <w:t>读取的通道不是</w:t>
-      </w:r>
-      <w:r>
-        <w:rPr>
-          <w:rFonts w:hint="eastAsia"/>
-        </w:rPr>
-        <w:t>RGB</w:t>
-      </w:r>
-      <w:r>
-        <w:rPr>
-          <w:rFonts w:hint="eastAsia"/>
-        </w:rPr>
-        <w:t>？</w:t>
+        <w:rPr>
+          <w:rFonts w:hint="eastAsia"/>
+        </w:rPr>
+        <w:t>使用透射图训练的结果没有直接训练的结果好，因为有中间过程，且拿到的数据质量就不高。</w:t>
       </w:r>
     </w:p>
     <w:p>
@@ -15345,7 +15326,82 @@
         <w:rPr>
           <w:rFonts w:hint="eastAsia"/>
         </w:rPr>
-        <w:t>使用透射图训练的结果没有直接训练的结果好，因为有中间过程，且拿到的数据质量就不高。</w:t>
+        <w:t>在训练好</w:t>
+      </w:r>
+      <w:r>
+        <w:rPr>
+          <w:rFonts w:hint="eastAsia"/>
+        </w:rPr>
+        <w:t>MSCNN</w:t>
+      </w:r>
+      <w:r>
+        <w:rPr>
+          <w:rFonts w:hint="eastAsia"/>
+        </w:rPr>
+        <w:t>之后，可以一起看一下</w:t>
+      </w:r>
+      <w:r>
+        <w:rPr>
+          <w:rFonts w:hint="eastAsia"/>
+        </w:rPr>
+        <w:t>MSCNN</w:t>
+      </w:r>
+      <w:r>
+        <w:rPr>
+          <w:rFonts w:hint="eastAsia"/>
+        </w:rPr>
+        <w:t>，</w:t>
+      </w:r>
+      <w:r>
+        <w:rPr>
+          <w:rFonts w:hint="eastAsia"/>
+        </w:rPr>
+        <w:t xml:space="preserve"> de</w:t>
+      </w:r>
+      <w:r>
+        <w:t>hazenet, DCP</w:t>
+      </w:r>
+      <w:r>
+        <w:rPr>
+          <w:rFonts w:hint="eastAsia"/>
+        </w:rPr>
+        <w:t>模型的用法，</w:t>
+      </w:r>
+      <w:r>
+        <w:rPr>
+          <w:rFonts w:hint="eastAsia"/>
+        </w:rPr>
+        <w:t xml:space="preserve"> </w:t>
+      </w:r>
+      <w:r>
+        <w:rPr>
+          <w:rFonts w:hint="eastAsia"/>
+        </w:rPr>
+        <w:t>比如要不要</w:t>
+      </w:r>
+      <w:r>
+        <w:rPr>
+          <w:rFonts w:hint="eastAsia"/>
+        </w:rPr>
+        <w:t>A</w:t>
+      </w:r>
+      <w:r>
+        <w:t>max</w:t>
+      </w:r>
+      <w:r>
+        <w:rPr>
+          <w:rFonts w:hint="eastAsia"/>
+        </w:rPr>
+        <w:t>，等等，参考</w:t>
+      </w:r>
+      <w:r>
+        <w:rPr>
+          <w:rFonts w:hint="eastAsia"/>
+        </w:rPr>
+        <w:t>d</w:t>
+      </w:r>
+      <w:r>
+        <w:t>ehaze.py</w:t>
       </w:r>
     </w:p>
     <w:p>
@@ -15363,82 +15419,31 @@
         <w:rPr>
           <w:rFonts w:hint="eastAsia"/>
         </w:rPr>
-        <w:t>在训练好</w:t>
-      </w:r>
-      <w:r>
-        <w:rPr>
-          <w:rFonts w:hint="eastAsia"/>
-        </w:rPr>
-        <w:t>MSCNN</w:t>
-      </w:r>
-      <w:r>
-        <w:rPr>
-          <w:rFonts w:hint="eastAsia"/>
-        </w:rPr>
-        <w:t>之后，可以一起看一下</w:t>
-      </w:r>
-      <w:r>
-        <w:rPr>
-          <w:rFonts w:hint="eastAsia"/>
-        </w:rPr>
-        <w:t>MSCNN</w:t>
-      </w:r>
-      <w:r>
-        <w:rPr>
-          <w:rFonts w:hint="eastAsia"/>
-        </w:rPr>
-        <w:t>，</w:t>
-      </w:r>
-      <w:r>
-        <w:rPr>
-          <w:rFonts w:hint="eastAsia"/>
-        </w:rPr>
-        <w:t xml:space="preserve"> de</w:t>
-      </w:r>
-      <w:r>
-        <w:t>hazenet, DCP</w:t>
-      </w:r>
-      <w:r>
-        <w:rPr>
-          <w:rFonts w:hint="eastAsia"/>
-        </w:rPr>
-        <w:t>模型的用法，</w:t>
-      </w:r>
-      <w:r>
-        <w:rPr>
-          <w:rFonts w:hint="eastAsia"/>
-        </w:rPr>
-        <w:t xml:space="preserve"> </w:t>
-      </w:r>
-      <w:r>
-        <w:rPr>
-          <w:rFonts w:hint="eastAsia"/>
-        </w:rPr>
-        <w:t>比如要不要</w:t>
-      </w:r>
-      <w:r>
-        <w:rPr>
-          <w:rFonts w:hint="eastAsia"/>
-        </w:rPr>
-        <w:t>A</w:t>
-      </w:r>
-      <w:r>
-        <w:t>max</w:t>
-      </w:r>
-      <w:r>
-        <w:rPr>
-          <w:rFonts w:hint="eastAsia"/>
-        </w:rPr>
-        <w:t>，等等，参考</w:t>
-      </w:r>
-      <w:r>
-        <w:rPr>
-          <w:rFonts w:hint="eastAsia"/>
-        </w:rPr>
-        <w:t>d</w:t>
-      </w:r>
-      <w:r>
-        <w:t>ehaze.py</w:t>
+        <w:t>训练集，</w:t>
+      </w:r>
+      <w:r>
+        <w:rPr>
+          <w:rFonts w:hint="eastAsia"/>
+        </w:rPr>
+        <w:t>OTS</w:t>
+      </w:r>
+      <w:r>
+        <w:rPr>
+          <w:rFonts w:hint="eastAsia"/>
+        </w:rPr>
+        <w:t>选一部分，</w:t>
+      </w:r>
+      <w:r>
+        <w:rPr>
+          <w:rFonts w:hint="eastAsia"/>
+        </w:rPr>
+        <w:t>ITS</w:t>
+      </w:r>
+      <w:r>
+        <w:rPr>
+          <w:rFonts w:hint="eastAsia"/>
+        </w:rPr>
+        <w:t>选一部分？</w:t>
       </w:r>
     </w:p>
     <w:p>
@@ -15456,31 +15461,38 @@
         <w:rPr>
           <w:rFonts w:hint="eastAsia"/>
         </w:rPr>
-        <w:t>训练集，</w:t>
-      </w:r>
-      <w:r>
-        <w:rPr>
-          <w:rFonts w:hint="eastAsia"/>
-        </w:rPr>
-        <w:t>OTS</w:t>
-      </w:r>
-      <w:r>
-        <w:rPr>
-          <w:rFonts w:hint="eastAsia"/>
-        </w:rPr>
-        <w:t>选一部分，</w:t>
-      </w:r>
-      <w:r>
-        <w:rPr>
-          <w:rFonts w:hint="eastAsia"/>
-        </w:rPr>
-        <w:t>ITS</w:t>
-      </w:r>
-      <w:r>
-        <w:rPr>
-          <w:rFonts w:hint="eastAsia"/>
-        </w:rPr>
-        <w:t>选一部分？</w:t>
+        <w:t>MSCNN</w:t>
+      </w:r>
+      <w:r>
+        <w:rPr>
+          <w:rFonts w:hint="eastAsia"/>
+        </w:rPr>
+        <w:t>预测值不如</w:t>
+      </w:r>
+      <w:r>
+        <w:rPr>
+          <w:rFonts w:hint="eastAsia"/>
+        </w:rPr>
+        <w:t>dcp</w:t>
+      </w:r>
+      <w:r>
+        <w:rPr>
+          <w:rFonts w:hint="eastAsia"/>
+        </w:rPr>
+        <w:t>算出来的透射率值好</w:t>
+      </w:r>
+      <w:r>
+        <w:rPr>
+          <w:rFonts w:hint="eastAsia"/>
+        </w:rPr>
+        <w:t>；</w:t>
+      </w:r>
+      <w:r>
+        <w:rPr>
+          <w:rFonts w:hint="eastAsia"/>
+          <w:highlight w:val="yellow"/>
+        </w:rPr>
+        <w:t>试一下原来的两个网络？》</w:t>
       </w:r>
     </w:p>
     <w:p>
@@ -15493,64 +15505,25 @@
       <w:pPr>
         <w:widowControl/>
         <w:jc w:val="left"/>
-        <w:rPr>
-          <w:rFonts w:hint="eastAsia"/>
-        </w:rPr>
-      </w:pPr>
-      <w:r>
-        <w:rPr>
-          <w:rFonts w:hint="eastAsia"/>
-        </w:rPr>
+      </w:pPr>
+      <w:r>
         <w:t>MSCNN</w:t>
       </w:r>
       <w:r>
         <w:rPr>
           <w:rFonts w:hint="eastAsia"/>
         </w:rPr>
-        <w:t>预测值不如</w:t>
-      </w:r>
-      <w:r>
-        <w:rPr>
-          <w:rFonts w:hint="eastAsia"/>
-        </w:rPr>
-        <w:t>dcp</w:t>
-      </w:r>
-      <w:r>
-        <w:rPr>
-          <w:rFonts w:hint="eastAsia"/>
-        </w:rPr>
-        <w:t>算出来的透射率值好</w:t>
-      </w:r>
-      <w:r>
-        <w:rPr>
-          <w:rFonts w:hint="eastAsia"/>
-        </w:rPr>
-        <w:t>；</w:t>
-      </w:r>
-      <w:r>
-        <w:rPr>
-          <w:rFonts w:hint="eastAsia"/>
-          <w:highlight w:val="yellow"/>
-        </w:rPr>
-        <w:t>试一下原来的两个网络？》</w:t>
-      </w:r>
-      <w:bookmarkStart w:id="0" w:name="_GoBack"/>
-      <w:bookmarkEnd w:id="0"/>
+        <w:t>不归一化再试一下</w:t>
+      </w:r>
+      <w:r>
+        <w:br w:type="page"/>
+      </w:r>
     </w:p>
     <w:p>
       <w:pPr>
         <w:widowControl/>
         <w:jc w:val="left"/>
       </w:pPr>
-      <w:r>
-        <w:br w:type="page"/>
-      </w:r>
-    </w:p>
-    <w:p>
-      <w:pPr>
-        <w:widowControl/>
-        <w:jc w:val="left"/>
-      </w:pPr>
     </w:p>
     <w:p>
       <w:pPr>
@@ -15991,9 +15964,6 @@
     <w:p>
       <w:pPr>
         <w:ind w:firstLine="420"/>
-        <w:rPr>
-          <w:rFonts w:hint="eastAsia"/>
-        </w:rPr>
       </w:pPr>
       <w:r>
         <w:rPr>
@@ -19410,7 +19380,7 @@
 </file>
 
 <file path=customXml/itemProps1.xml><?xml version="1.0" encoding="utf-8"?>
-<ds:datastoreItem xmlns:ds="http://schemas.openxmlformats.org/officeDocument/2006/customXml" ds:itemID="{987F316E-DDAD-49E8-961F-7A1A56AEAC18}">
+<ds:datastoreItem xmlns:ds="http://schemas.openxmlformats.org/officeDocument/2006/customXml" ds:itemID="{15EE3BE4-C5E5-44D0-92DF-04E0F353E58E}">
   <ds:schemaRefs>
     <ds:schemaRef ds:uri="http://schemas.openxmlformats.org/officeDocument/2006/bibliography"/>
   </ds:schemaRefs>

</xml_diff>

<commit_message>
how to use bliinds
</commit_message>
<xml_diff>
--- a/Thesis/Thesis.docx
+++ b/Thesis/Thesis.docx
@@ -14293,8 +14293,10 @@
         <w:t>方法由</w:t>
       </w:r>
       <w:r>
-        <w:t>Alan</w:t>
-      </w:r>
+        <w:t>Liu</w:t>
+      </w:r>
+      <w:bookmarkStart w:id="0" w:name="_GoBack"/>
+      <w:bookmarkEnd w:id="0"/>
       <w:r>
         <w:t>[26]</w:t>
       </w:r>
@@ -15114,14 +15116,112 @@
       </w:r>
     </w:p>
     <w:p>
-      <w:r>
-        <w:tab/>
-      </w:r>
-      <w:r>
-        <w:rPr>
-          <w:rFonts w:hint="eastAsia"/>
-        </w:rPr>
-        <w:t>这里，我们应用以上四种算法对视频文件进行去雾。雾天视频来源于</w:t>
+      <w:pPr>
+        <w:ind w:firstLine="420"/>
+      </w:pPr>
+      <w:r>
+        <w:rPr>
+          <w:rFonts w:hint="eastAsia"/>
+        </w:rPr>
+        <w:t>自动驾驶巨头特斯拉</w:t>
+      </w:r>
+      <w:r>
+        <w:rPr>
+          <w:rFonts w:hint="eastAsia"/>
+        </w:rPr>
+        <w:t>C</w:t>
+      </w:r>
+      <w:r>
+        <w:t>EO</w:t>
+      </w:r>
+      <w:r>
+        <w:rPr>
+          <w:rFonts w:hint="eastAsia"/>
+        </w:rPr>
+        <w:t>马斯克</w:t>
+      </w:r>
+      <w:r>
+        <w:rPr>
+          <w:rFonts w:hint="eastAsia"/>
+        </w:rPr>
+        <w:t>及其团队曾</w:t>
+      </w:r>
+      <w:r>
+        <w:rPr>
+          <w:rFonts w:hint="eastAsia"/>
+        </w:rPr>
+        <w:t>说</w:t>
+      </w:r>
+      <w:r>
+        <w:rPr>
+          <w:rFonts w:hint="eastAsia"/>
+        </w:rPr>
+        <w:t>激光雷达</w:t>
+      </w:r>
+      <w:r>
+        <w:rPr>
+          <w:rFonts w:hint="eastAsia"/>
+        </w:rPr>
+        <w:t>在自动驾驶领域</w:t>
+      </w:r>
+      <w:r>
+        <w:rPr>
+          <w:rFonts w:hint="eastAsia"/>
+        </w:rPr>
+        <w:t>已经走到尽头，人们</w:t>
+      </w:r>
+      <w:r>
+        <w:rPr>
+          <w:rFonts w:hint="eastAsia"/>
+        </w:rPr>
+        <w:t>在驾驶的时候就是只凭视觉的，所以马斯克团队说未来的自动驾驶也应该只靠视觉。将去雾算法应用到自动驾驶车辆，则该车辆</w:t>
+      </w:r>
+      <w:r>
+        <w:rPr>
+          <w:rFonts w:hint="eastAsia"/>
+        </w:rPr>
+        <w:t>行驶时</w:t>
+      </w:r>
+      <w:r>
+        <w:rPr>
+          <w:rFonts w:hint="eastAsia"/>
+        </w:rPr>
+        <w:t>能获取的信息增多，自动驾驶的</w:t>
+      </w:r>
+      <w:r>
+        <w:rPr>
+          <w:rFonts w:hint="eastAsia"/>
+        </w:rPr>
+        <w:t>应用面会更广泛，其</w:t>
+      </w:r>
+      <w:r>
+        <w:rPr>
+          <w:rFonts w:hint="eastAsia"/>
+        </w:rPr>
+        <w:t>可靠性也会上升。</w:t>
+      </w:r>
+    </w:p>
+    <w:p>
+      <w:pPr>
+        <w:ind w:firstLine="420"/>
+      </w:pPr>
+      <w:r>
+        <w:rPr>
+          <w:rFonts w:hint="eastAsia"/>
+        </w:rPr>
+        <w:t>这里，我们应用</w:t>
+      </w:r>
+      <w:r>
+        <w:rPr>
+          <w:rFonts w:hint="eastAsia"/>
+        </w:rPr>
+        <w:t>AOD-Net</w:t>
+      </w:r>
+      <w:r>
+        <w:rPr>
+          <w:rFonts w:hint="eastAsia"/>
+        </w:rPr>
+        <w:t>对视频文件进行去雾。雾天视频来源于</w:t>
       </w:r>
       <w:r>
         <w:rPr>
@@ -15296,8 +15396,6 @@
         <w:widowControl/>
         <w:jc w:val="left"/>
       </w:pPr>
-      <w:bookmarkStart w:id="0" w:name="_GoBack"/>
-      <w:bookmarkEnd w:id="0"/>
     </w:p>
     <w:p>
       <w:pPr>
@@ -15959,47 +16057,6 @@
           <w:rFonts w:hint="eastAsia"/>
         </w:rPr>
         <w:t>从本文的研究可以知道，图像去雾可以应用到行车记录仪，更好的记录路面交通信息；也可以应用到交叉口视频监控，更清楚地捕捉交叉口的交通行为，更好地服务于交通管控。</w:t>
-      </w:r>
-    </w:p>
-    <w:p>
-      <w:pPr>
-        <w:ind w:firstLine="420"/>
-      </w:pPr>
-      <w:r>
-        <w:rPr>
-          <w:rFonts w:hint="eastAsia"/>
-        </w:rPr>
-        <w:t>马斯克说</w:t>
-      </w:r>
-      <w:r>
-        <w:rPr>
-          <w:rFonts w:hint="eastAsia"/>
-        </w:rPr>
-        <w:t>lidar</w:t>
-      </w:r>
-      <w:r>
-        <w:t xml:space="preserve"> </w:t>
-      </w:r>
-      <w:r>
-        <w:rPr>
-          <w:rFonts w:hint="eastAsia"/>
-        </w:rPr>
-        <w:t>is</w:t>
-      </w:r>
-      <w:r>
-        <w:t xml:space="preserve"> </w:t>
-      </w:r>
-      <w:r>
-        <w:rPr>
-          <w:rFonts w:hint="eastAsia"/>
-        </w:rPr>
-        <w:t>doomed</w:t>
-      </w:r>
-      <w:r>
-        <w:rPr>
-          <w:rFonts w:hint="eastAsia"/>
-        </w:rPr>
-        <w:t>，而人在驾驶的时候就是只凭视觉的，所以马斯克团队说未来的自动驾驶也应该只靠视觉。将去雾算法应用到自动驾驶车辆，则该车辆能获取的信息增多，自动驾驶的可靠性也会上升。</w:t>
       </w:r>
     </w:p>
     <w:p>
@@ -16047,25 +16104,25 @@
         <w:t xml:space="preserve">2] </w:t>
       </w:r>
       <w:r>
-        <w:t xml:space="preserve">E. J. McCartney, “Optics of the atmosphere: scattering by molecules and particles,” New </w:t>
+        <w:t>E. J. McCartney, “Optics of the atmosphere: scattering by molecules and particles,” New York, John Wiley and Sons, Inc., 1976</w:t>
+      </w:r>
+    </w:p>
+    <w:p>
+      <w:r>
+        <w:t>[3]</w:t>
+      </w:r>
+      <w:r>
+        <w:t xml:space="preserve"> S. G. Narasimhan and S. K. Nayar. Chromatic framework for vision in bad weather. In Computer Vision and Pattern Recognition, 2000. Proce</w:t>
+      </w:r>
+      <w:r>
+        <w:t>edings. IEEE Conference on, vol</w:t>
+      </w:r>
+      <w:r>
+        <w:t xml:space="preserve">ume 1, </w:t>
       </w:r>
       <w:r>
         <w:lastRenderedPageBreak/>
-        <w:t>York, John Wiley and Sons, Inc., 1976</w:t>
-      </w:r>
-    </w:p>
-    <w:p>
-      <w:r>
-        <w:t>[3]</w:t>
-      </w:r>
-      <w:r>
-        <w:t xml:space="preserve"> S. G. Narasimhan and S. K. Nayar. Chromatic framework for vision in bad weather. In Computer Vision and Pattern Recognition, 2000. Proce</w:t>
-      </w:r>
-      <w:r>
-        <w:t>edings. IEEE Conference on, vol</w:t>
-      </w:r>
-      <w:r>
-        <w:t>ume 1, pages 598-</w:t>
+        <w:t>pages 598-</w:t>
       </w:r>
       <w:r>
         <w:t>605. IEEE, 2000.</w:t>
@@ -16899,7 +16956,6 @@
           <w:sz w:val="24"/>
           <w:szCs w:val="24"/>
         </w:rPr>
-        <w:lastRenderedPageBreak/>
         <w:t>[</w:t>
       </w:r>
       <w:r>
@@ -16982,7 +17038,16 @@
           <w:sz w:val="24"/>
           <w:szCs w:val="24"/>
         </w:rPr>
-        <w:t>N. Silberman, D. Hoiem, P. Kohli, and R. Fergus, “Indoor segmentation and support inference from rgbd images,” in European Conference on Computer Vision. Springer, 2012, pp. 746–760.</w:t>
+        <w:t xml:space="preserve">N. Silberman, D. Hoiem, P. Kohli, and R. Fergus, “Indoor segmentation and support </w:t>
+      </w:r>
+      <w:r>
+        <w:rPr>
+          <w:rFonts w:ascii="Times New Roman" w:hAnsi="Times New Roman" w:cs="Times New Roman"/>
+          <w:sz w:val="24"/>
+          <w:szCs w:val="24"/>
+        </w:rPr>
+        <w:lastRenderedPageBreak/>
+        <w:t>inference from rgbd images,” in European Conference on Computer Vision. Springer, 2012, pp. 746–760.</w:t>
       </w:r>
     </w:p>
     <w:p>
@@ -19380,7 +19445,7 @@
 </file>
 
 <file path=customXml/itemProps1.xml><?xml version="1.0" encoding="utf-8"?>
-<ds:datastoreItem xmlns:ds="http://schemas.openxmlformats.org/officeDocument/2006/customXml" ds:itemID="{15EE3BE4-C5E5-44D0-92DF-04E0F353E58E}">
+<ds:datastoreItem xmlns:ds="http://schemas.openxmlformats.org/officeDocument/2006/customXml" ds:itemID="{F86EC1B9-60CC-47B9-AD10-EBC9EA350C38}">
   <ds:schemaRefs>
     <ds:schemaRef ds:uri="http://schemas.openxmlformats.org/officeDocument/2006/bibliography"/>
   </ds:schemaRefs>

</xml_diff>

<commit_message>
NR-IQA is real a pussy
</commit_message>
<xml_diff>
--- a/Thesis/Thesis.docx
+++ b/Thesis/Thesis.docx
@@ -13023,15 +13023,7 @@
         <w:rPr>
           <w:rFonts w:hint="eastAsia"/>
         </w:rPr>
-        <w:t>主观评价需要花费</w:t>
-      </w:r>
-    </w:p>
-    <w:p>
-      <w:r>
-        <w:rPr>
-          <w:rFonts w:hint="eastAsia"/>
-        </w:rPr>
-        <w:t>大量的时间精力，且评价结果极易收到评价者的影响（如</w:t>
+        <w:t>主观评价需要花费大量的时间精力，且评价结果极易收到评价者的影响（如</w:t>
       </w:r>
       <w:r>
         <w:rPr>
@@ -13198,13 +13190,37 @@
         <w:rPr>
           <w:rFonts w:hint="eastAsia"/>
         </w:rPr>
-        <w:t>方法通常分为两类，一类是单一用途质量评估方法，这类方法需要先知道降质类型，如噪声、模糊等；另一类是基于训练和学习的通用质量评估方法，此类方法具有更广的应用领域。</w:t>
-      </w:r>
-      <w:r>
-        <w:rPr>
-          <w:rFonts w:hint="eastAsia"/>
-        </w:rPr>
-        <w:t>为尽可能全面评价去雾算法，我们采用全参考指标</w:t>
+        <w:t>方法通常分为</w:t>
+      </w:r>
+      <w:r>
+        <w:rPr>
+          <w:rFonts w:hint="eastAsia"/>
+        </w:rPr>
+        <w:t>两类</w:t>
+      </w:r>
+      <w:r>
+        <w:rPr>
+          <w:rFonts w:hint="eastAsia"/>
+        </w:rPr>
+        <w:t>，一类是单一用途质量评估方法，这类方法需要先知道降质类型，如噪声、模糊等；另一类是基于训练和学习的通用质量评估方法，此类方法具有更广的应用领域。</w:t>
+      </w:r>
+      <w:r>
+        <w:rPr>
+          <w:rFonts w:hint="eastAsia"/>
+        </w:rPr>
+        <w:t>除传统方法之外，也有学者应用深度学习进行图像质量评价，神经网络有复杂的结构和强大的非线性拟合能力，因而性能会超过传统方法，但该方法需要大量的数据进行训练，且网络设计和训练极度强调技巧，本文暂不深入研究。</w:t>
+      </w:r>
+      <w:r>
+        <w:rPr>
+          <w:rFonts w:hint="eastAsia"/>
+        </w:rPr>
+        <w:t>本论文中</w:t>
+      </w:r>
+      <w:r>
+        <w:rPr>
+          <w:rFonts w:hint="eastAsia"/>
+        </w:rPr>
+        <w:t>，我们采用全参考指标</w:t>
       </w:r>
       <w:r>
         <w:rPr>
@@ -13258,7 +13274,25 @@
         <w:rPr>
           <w:rFonts w:hint="eastAsia"/>
         </w:rPr>
-        <w:t>BLIINDS-II</w:t>
+        <w:t>BRISQUE</w:t>
+      </w:r>
+      <w:r>
+        <w:rPr>
+          <w:rFonts w:hint="eastAsia"/>
+        </w:rPr>
+        <w:t>对</w:t>
+      </w:r>
+      <w:r>
+        <w:rPr>
+          <w:rFonts w:hint="eastAsia"/>
+        </w:rPr>
+        <w:t>各算法</w:t>
+      </w:r>
+      <w:r>
+        <w:rPr>
+          <w:rFonts w:hint="eastAsia"/>
+        </w:rPr>
+        <w:t>去雾效果进行评价</w:t>
       </w:r>
       <w:r>
         <w:rPr>
@@ -13267,7 +13301,13 @@
         <w:t>。下面对各指标逐一介绍。</w:t>
       </w:r>
     </w:p>
-    <w:p/>
+    <w:p>
+      <w:pPr>
+        <w:rPr>
+          <w:rFonts w:hint="eastAsia"/>
+        </w:rPr>
+      </w:pPr>
+    </w:p>
     <w:p>
       <w:r>
         <w:rPr>
@@ -13581,11 +13621,42 @@
         <w:rPr>
           <w:rFonts w:hint="eastAsia"/>
         </w:rPr>
-        <w:t>由上可知，峰值信噪比越大，图像失真越小，去雾效果越好。</w:t>
-      </w:r>
-    </w:p>
-    <w:p>
-      <w:r>
+        <w:t>由上可知，峰值信噪比越大，图像失真越小，去雾效果越好，</w:t>
+      </w:r>
+      <w:r>
+        <w:rPr>
+          <w:rFonts w:hint="eastAsia"/>
+        </w:rPr>
+        <w:t>PSNR</w:t>
+      </w:r>
+      <w:r>
+        <w:rPr>
+          <w:rFonts w:hint="eastAsia"/>
+        </w:rPr>
+        <w:t>指标值通常</w:t>
+      </w:r>
+      <w:r>
+        <w:rPr>
+          <w:rFonts w:hint="eastAsia"/>
+        </w:rPr>
+        <w:t>在</w:t>
+      </w:r>
+      <w:r>
+        <w:rPr>
+          <w:rFonts w:hint="eastAsia"/>
+        </w:rPr>
+        <w:t>0-100</w:t>
+      </w:r>
+      <w:r>
+        <w:rPr>
+          <w:rFonts w:hint="eastAsia"/>
+        </w:rPr>
+        <w:t>之间。</w:t>
+      </w:r>
+    </w:p>
+    <w:p>
+      <w:r>
+        <w:lastRenderedPageBreak/>
         <w:tab/>
       </w:r>
       <w:r>
@@ -13628,14 +13699,7 @@
         <w:rPr>
           <w:rFonts w:hint="eastAsia"/>
         </w:rPr>
-        <w:t>但这两个指标对图像的的评价结果与人眼的评价结果不完全一致，因此存在</w:t>
-      </w:r>
-      <w:r>
-        <w:rPr>
-          <w:rFonts w:hint="eastAsia"/>
-        </w:rPr>
-        <w:lastRenderedPageBreak/>
-        <w:t>应用的局限性。</w:t>
+        <w:t>但这两个指标对图像的的评价结果与人眼的评价结果不完全一致，因此存在应用的局限性。</w:t>
       </w:r>
     </w:p>
     <w:p/>
@@ -14025,6 +14089,30 @@
         <w:rPr>
           <w:rFonts w:hint="eastAsia"/>
         </w:rPr>
+        <w:t>SSIM</w:t>
+      </w:r>
+      <w:r>
+        <w:rPr>
+          <w:rFonts w:hint="eastAsia"/>
+        </w:rPr>
+        <w:t>指标值在</w:t>
+      </w:r>
+      <w:r>
+        <w:rPr>
+          <w:rFonts w:hint="eastAsia"/>
+        </w:rPr>
+        <w:t>0-1</w:t>
+      </w:r>
+      <w:r>
+        <w:rPr>
+          <w:rFonts w:hint="eastAsia"/>
+        </w:rPr>
+        <w:t>之间，</w:t>
+      </w:r>
+      <w:r>
+        <w:rPr>
+          <w:rFonts w:hint="eastAsia"/>
+        </w:rPr>
         <w:t>用</w:t>
       </w:r>
       <w:r>
@@ -14195,6 +14283,7 @@
         <w:rPr>
           <w:rFonts w:hint="eastAsia"/>
         </w:rPr>
+        <w:lastRenderedPageBreak/>
         <w:t>此外，由于视觉的局部性，我们使用固定大小的窗口在图片上滑动，计算每个窗口的</w:t>
       </w:r>
       <w:r>
@@ -15424,6 +15513,7 @@
         <w:rPr>
           <w:rFonts w:hint="eastAsia"/>
         </w:rPr>
+        <w:lastRenderedPageBreak/>
         <w:t>对浓雾的</w:t>
       </w:r>
       <w:r>
@@ -15443,7 +15533,6 @@
         <w:rPr>
           <w:rFonts w:hint="eastAsia"/>
         </w:rPr>
-        <w:lastRenderedPageBreak/>
         <w:t>2</w:t>
       </w:r>
       <w:r>
@@ -15775,15 +15864,7 @@
         <w:rPr>
           <w:rFonts w:hint="eastAsia"/>
         </w:rPr>
-        <w:t>展示</w:t>
-      </w:r>
-      <w:bookmarkStart w:id="0" w:name="_GoBack"/>
-      <w:bookmarkEnd w:id="0"/>
-      <w:r>
-        <w:rPr>
-          <w:rFonts w:hint="eastAsia"/>
-        </w:rPr>
-        <w:t>了各算法单幅图片去雾时间。由此可知。。。，在应用时，我们要求能够快速乃至实时对获取图片进行去雾，因此各方法去雾速率还有待提升。</w:t>
+        <w:t>展示了各算法单幅图片去雾时间。由此可知。。。，在应用时，我们要求能够快速乃至实时对获取图片进行去雾，因此各方法去雾速率还有待提升。</w:t>
       </w:r>
     </w:p>
     <w:tbl>
@@ -15989,16 +16070,35 @@
       </w:tr>
     </w:tbl>
     <w:p>
-      <w:pPr>
-        <w:rPr>
-          <w:rFonts w:hint="eastAsia"/>
-        </w:rPr>
-      </w:pPr>
-      <w:r>
-        <w:rPr>
-          <w:rFonts w:hint="eastAsia"/>
-        </w:rPr>
-        <w:t>耗时较多，因为有引导滤波。</w:t>
+      <w:r>
+        <w:rPr>
+          <w:rFonts w:hint="eastAsia"/>
+        </w:rPr>
+        <w:t>耗时较多，因为有引导滤波</w:t>
+      </w:r>
+      <w:r>
+        <w:rPr>
+          <w:rFonts w:hint="eastAsia"/>
+        </w:rPr>
+        <w:t>，且</w:t>
+      </w:r>
+      <w:r>
+        <w:rPr>
+          <w:rFonts w:hint="eastAsia"/>
+        </w:rPr>
+        <w:t>dehazenet</w:t>
+      </w:r>
+      <w:r>
+        <w:rPr>
+          <w:rFonts w:hint="eastAsia"/>
+        </w:rPr>
+        <w:t>要对图片循环处理</w:t>
+      </w:r>
+      <w:r>
+        <w:rPr>
+          <w:rFonts w:hint="eastAsia"/>
+        </w:rPr>
+        <w:t>。</w:t>
       </w:r>
     </w:p>
     <w:p/>
@@ -16270,6 +16370,26 @@
         <w:widowControl/>
         <w:jc w:val="left"/>
       </w:pPr>
+      <w:r>
+        <w:rPr>
+          <w:highlight w:val="yellow"/>
+        </w:rPr>
+        <w:t>B</w:t>
+      </w:r>
+      <w:r>
+        <w:rPr>
+          <w:rFonts w:hint="eastAsia"/>
+          <w:highlight w:val="yellow"/>
+        </w:rPr>
+        <w:t>risque</w:t>
+      </w:r>
+      <w:r>
+        <w:rPr>
+          <w:rFonts w:hint="eastAsia"/>
+          <w:highlight w:val="yellow"/>
+        </w:rPr>
+        <w:t>肯定要的</w:t>
+      </w:r>
     </w:p>
     <w:p>
       <w:pPr>
@@ -16282,6 +16402,121 @@
         <w:widowControl/>
         <w:jc w:val="left"/>
       </w:pPr>
+      <w:r>
+        <w:t>F</w:t>
+      </w:r>
+      <w:r>
+        <w:rPr>
+          <w:rFonts w:hint="eastAsia"/>
+        </w:rPr>
+        <w:t>uck</w:t>
+      </w:r>
+      <w:r>
+        <w:rPr>
+          <w:rFonts w:hint="eastAsia"/>
+        </w:rPr>
+        <w:t>，</w:t>
+      </w:r>
+      <w:hyperlink r:id="rId63" w:history="1">
+        <w:r>
+          <w:rPr>
+            <w:rStyle w:val="Hyperlink"/>
+          </w:rPr>
+          <w:t>https://github.com/dsoellinger/blind_image_quality_toolbox</w:t>
+        </w:r>
+      </w:hyperlink>
+    </w:p>
+    <w:p>
+      <w:pPr>
+        <w:widowControl/>
+        <w:jc w:val="left"/>
+      </w:pPr>
+      <w:r>
+        <w:rPr>
+          <w:rFonts w:hint="eastAsia"/>
+        </w:rPr>
+        <w:lastRenderedPageBreak/>
+        <w:t>这个链接里有很多</w:t>
+      </w:r>
+      <w:r>
+        <w:rPr>
+          <w:rFonts w:hint="eastAsia"/>
+        </w:rPr>
+        <w:t>NR-IQA</w:t>
+      </w:r>
+      <w:r>
+        <w:rPr>
+          <w:rFonts w:hint="eastAsia"/>
+        </w:rPr>
+        <w:t>算法，要不要试着都搞搞。。。</w:t>
+      </w:r>
+    </w:p>
+    <w:p>
+      <w:pPr>
+        <w:widowControl/>
+        <w:jc w:val="left"/>
+      </w:pPr>
+      <w:hyperlink r:id="rId64" w:history="1">
+        <w:r>
+          <w:rPr>
+            <w:rStyle w:val="Hyperlink"/>
+          </w:rPr>
+          <w:t>https://github.com/bukalapak/pybrisque</w:t>
+        </w:r>
+      </w:hyperlink>
+    </w:p>
+    <w:p>
+      <w:pPr>
+        <w:widowControl/>
+        <w:jc w:val="left"/>
+        <w:rPr>
+          <w:rFonts w:hint="eastAsia"/>
+        </w:rPr>
+      </w:pPr>
+      <w:r>
+        <w:rPr>
+          <w:rFonts w:hint="eastAsia"/>
+        </w:rPr>
+        <w:t>这个是</w:t>
+      </w:r>
+      <w:r>
+        <w:rPr>
+          <w:rFonts w:hint="eastAsia"/>
+        </w:rPr>
+        <w:t>python</w:t>
+      </w:r>
+      <w:r>
+        <w:rPr>
+          <w:rFonts w:hint="eastAsia"/>
+        </w:rPr>
+        <w:t>实现的</w:t>
+      </w:r>
+    </w:p>
+    <w:p>
+      <w:pPr>
+        <w:widowControl/>
+        <w:jc w:val="left"/>
+      </w:pPr>
+      <w:hyperlink r:id="rId65" w:history="1">
+        <w:r>
+          <w:rPr>
+            <w:rStyle w:val="Hyperlink"/>
+          </w:rPr>
+          <w:t>https://zhuanlan.zhihu.com/p/32553977</w:t>
+        </w:r>
+      </w:hyperlink>
+    </w:p>
+    <w:p>
+      <w:pPr>
+        <w:widowControl/>
+        <w:jc w:val="left"/>
+      </w:pPr>
+      <w:r>
+        <w:rPr>
+          <w:rFonts w:hint="eastAsia"/>
+        </w:rPr>
+        <w:t>IQA</w:t>
+      </w:r>
     </w:p>
     <w:p>
       <w:pPr>
@@ -18173,17 +18408,44 @@
           <w:szCs w:val="24"/>
         </w:rPr>
       </w:pPr>
-    </w:p>
-    <w:p>
-      <w:pPr>
-        <w:pStyle w:val="PlainText"/>
-        <w:jc w:val="left"/>
+      <w:r>
         <w:rPr>
           <w:rFonts w:ascii="Times New Roman" w:hAnsi="Times New Roman" w:cs="Times New Roman"/>
           <w:sz w:val="24"/>
           <w:szCs w:val="24"/>
         </w:rPr>
-      </w:pPr>
+        <w:br/>
+        <w:t>[27]</w:t>
+      </w:r>
+      <w:r>
+        <w:rPr>
+          <w:rFonts w:ascii="Times New Roman" w:hAnsi="Times New Roman" w:cs="Times New Roman"/>
+          <w:sz w:val="24"/>
+          <w:szCs w:val="24"/>
+        </w:rPr>
+        <w:t xml:space="preserve"> </w:t>
+      </w:r>
+      <w:r>
+        <w:rPr>
+          <w:rFonts w:ascii="Times New Roman" w:hAnsi="Times New Roman" w:cs="Times New Roman"/>
+          <w:sz w:val="24"/>
+          <w:szCs w:val="24"/>
+        </w:rPr>
+        <w:t>A. Mittal, A. K. Moorthy, and A. C. Bovik. No-reference image quality assessment in the spatial domain. IEEE Transactions on Image Processing, 21(12):4695–4708, 2012.</w:t>
+      </w:r>
+    </w:p>
+    <w:p>
+      <w:pPr>
+        <w:pStyle w:val="PlainText"/>
+        <w:jc w:val="left"/>
+        <w:rPr>
+          <w:rFonts w:ascii="Times New Roman" w:hAnsi="Times New Roman" w:cs="Times New Roman"/>
+          <w:sz w:val="24"/>
+          <w:szCs w:val="24"/>
+        </w:rPr>
+      </w:pPr>
+      <w:bookmarkStart w:id="0" w:name="_GoBack"/>
+      <w:bookmarkEnd w:id="0"/>
     </w:p>
     <w:p>
       <w:pPr>
@@ -20136,7 +20398,7 @@
 </file>
 
 <file path=customXml/itemProps1.xml><?xml version="1.0" encoding="utf-8"?>
-<ds:datastoreItem xmlns:ds="http://schemas.openxmlformats.org/officeDocument/2006/customXml" ds:itemID="{089A1646-BE64-4760-92D9-AC6FA0846C9E}">
+<ds:datastoreItem xmlns:ds="http://schemas.openxmlformats.org/officeDocument/2006/customXml" ds:itemID="{B927482C-365D-4BC4-BA19-022476790488}">
   <ds:schemaRefs>
     <ds:schemaRef ds:uri="http://schemas.openxmlformats.org/officeDocument/2006/bibliography"/>
   </ds:schemaRefs>

</xml_diff>

<commit_message>
all results calculated, next sort all files and update readme
</commit_message>
<xml_diff>
--- a/Thesis/Thesis.docx
+++ b/Thesis/Thesis.docx
@@ -14887,7 +14887,7 @@
     <w:tbl>
       <w:tblPr>
         <w:tblStyle w:val="TableGrid"/>
-        <w:tblW w:w="0" w:type="auto"/>
+        <w:tblW w:w="9026" w:type="dxa"/>
         <w:jc w:val="center"/>
         <w:tblBorders>
           <w:left w:val="none" w:sz="0" w:space="0" w:color="auto"/>
@@ -14896,11 +14896,12 @@
         <w:tblLook w:val="04A0" w:firstRow="1" w:lastRow="0" w:firstColumn="1" w:lastColumn="0" w:noHBand="0" w:noVBand="1"/>
       </w:tblPr>
       <w:tblGrid>
-        <w:gridCol w:w="1620"/>
-        <w:gridCol w:w="1436"/>
-        <w:gridCol w:w="1632"/>
-        <w:gridCol w:w="1563"/>
-        <w:gridCol w:w="1480"/>
+        <w:gridCol w:w="1602"/>
+        <w:gridCol w:w="1403"/>
+        <w:gridCol w:w="1615"/>
+        <w:gridCol w:w="1539"/>
+        <w:gridCol w:w="1448"/>
+        <w:gridCol w:w="1419"/>
       </w:tblGrid>
       <w:tr>
         <w:trPr>
@@ -14908,7 +14909,7 @@
         </w:trPr>
         <w:tc>
           <w:tcPr>
-            <w:tcW w:w="1620" w:type="dxa"/>
+            <w:tcW w:w="1602" w:type="dxa"/>
           </w:tcPr>
           <w:p>
             <w:pPr>
@@ -14918,7 +14919,7 @@
         </w:tc>
         <w:tc>
           <w:tcPr>
-            <w:tcW w:w="1436" w:type="dxa"/>
+            <w:tcW w:w="1403" w:type="dxa"/>
           </w:tcPr>
           <w:p>
             <w:pPr>
@@ -14934,7 +14935,7 @@
         </w:tc>
         <w:tc>
           <w:tcPr>
-            <w:tcW w:w="1632" w:type="dxa"/>
+            <w:tcW w:w="1615" w:type="dxa"/>
           </w:tcPr>
           <w:p>
             <w:pPr>
@@ -14947,7 +14948,7 @@
         </w:tc>
         <w:tc>
           <w:tcPr>
-            <w:tcW w:w="1563" w:type="dxa"/>
+            <w:tcW w:w="1539" w:type="dxa"/>
           </w:tcPr>
           <w:p>
             <w:pPr>
@@ -14960,7 +14961,7 @@
         </w:tc>
         <w:tc>
           <w:tcPr>
-            <w:tcW w:w="1480" w:type="dxa"/>
+            <w:tcW w:w="1448" w:type="dxa"/>
           </w:tcPr>
           <w:p>
             <w:pPr>
@@ -14971,450 +14972,9 @@
             </w:r>
           </w:p>
         </w:tc>
-      </w:tr>
-      <w:tr>
-        <w:trPr>
-          <w:jc w:val="center"/>
-        </w:trPr>
         <w:tc>
           <w:tcPr>
-            <w:tcW w:w="1620" w:type="dxa"/>
-          </w:tcPr>
-          <w:p>
-            <w:pPr>
-              <w:jc w:val="center"/>
-            </w:pPr>
-            <w:r>
-              <w:rPr>
-                <w:rFonts w:hint="eastAsia"/>
-              </w:rPr>
-              <w:t>PSNR</w:t>
-            </w:r>
-          </w:p>
-        </w:tc>
-        <w:tc>
-          <w:tcPr>
-            <w:tcW w:w="1436" w:type="dxa"/>
-          </w:tcPr>
-          <w:p>
-            <w:pPr>
-              <w:jc w:val="center"/>
-            </w:pPr>
-            <w:r>
-              <w:t>17.73</w:t>
-            </w:r>
-          </w:p>
-        </w:tc>
-        <w:tc>
-          <w:tcPr>
-            <w:tcW w:w="1632" w:type="dxa"/>
-          </w:tcPr>
-          <w:p>
-            <w:pPr>
-              <w:jc w:val="center"/>
-            </w:pPr>
-            <w:r>
-              <w:t>13.62</w:t>
-            </w:r>
-          </w:p>
-        </w:tc>
-        <w:tc>
-          <w:tcPr>
-            <w:tcW w:w="1563" w:type="dxa"/>
-          </w:tcPr>
-          <w:p>
-            <w:pPr>
-              <w:jc w:val="center"/>
-            </w:pPr>
-            <w:r>
-              <w:t>16.14</w:t>
-            </w:r>
-          </w:p>
-        </w:tc>
-        <w:tc>
-          <w:tcPr>
-            <w:tcW w:w="1480" w:type="dxa"/>
-          </w:tcPr>
-          <w:p>
-            <w:pPr>
-              <w:jc w:val="center"/>
-            </w:pPr>
-            <w:r>
-              <w:t>19.55</w:t>
-            </w:r>
-          </w:p>
-        </w:tc>
-      </w:tr>
-      <w:tr>
-        <w:trPr>
-          <w:jc w:val="center"/>
-        </w:trPr>
-        <w:tc>
-          <w:tcPr>
-            <w:tcW w:w="1620" w:type="dxa"/>
-          </w:tcPr>
-          <w:p>
-            <w:pPr>
-              <w:jc w:val="center"/>
-            </w:pPr>
-            <w:r>
-              <w:rPr>
-                <w:rFonts w:hint="eastAsia"/>
-              </w:rPr>
-              <w:t>SSIM</w:t>
-            </w:r>
-          </w:p>
-        </w:tc>
-        <w:tc>
-          <w:tcPr>
-            <w:tcW w:w="1436" w:type="dxa"/>
-          </w:tcPr>
-          <w:p>
-            <w:pPr>
-              <w:jc w:val="center"/>
-            </w:pPr>
-            <w:r>
-              <w:t>0.85</w:t>
-            </w:r>
-          </w:p>
-        </w:tc>
-        <w:tc>
-          <w:tcPr>
-            <w:tcW w:w="1632" w:type="dxa"/>
-          </w:tcPr>
-          <w:p>
-            <w:pPr>
-              <w:jc w:val="center"/>
-            </w:pPr>
-            <w:r>
-              <w:t>0.75</w:t>
-            </w:r>
-          </w:p>
-        </w:tc>
-        <w:tc>
-          <w:tcPr>
-            <w:tcW w:w="1563" w:type="dxa"/>
-          </w:tcPr>
-          <w:p>
-            <w:pPr>
-              <w:jc w:val="center"/>
-            </w:pPr>
-            <w:r>
-              <w:t>0.72</w:t>
-            </w:r>
-          </w:p>
-        </w:tc>
-        <w:tc>
-          <w:tcPr>
-            <w:tcW w:w="1480" w:type="dxa"/>
-          </w:tcPr>
-          <w:p>
-            <w:pPr>
-              <w:jc w:val="center"/>
-            </w:pPr>
-            <w:r>
-              <w:t>0.85</w:t>
-            </w:r>
-          </w:p>
-        </w:tc>
-      </w:tr>
-      <w:tr>
-        <w:trPr>
-          <w:jc w:val="center"/>
-        </w:trPr>
-        <w:tc>
-          <w:tcPr>
-            <w:tcW w:w="1620" w:type="dxa"/>
-          </w:tcPr>
-          <w:p>
-            <w:pPr>
-              <w:jc w:val="center"/>
-            </w:pPr>
-            <w:r>
-              <w:rPr>
-                <w:rFonts w:hint="eastAsia"/>
-              </w:rPr>
-              <w:t>SSEQ</w:t>
-            </w:r>
-          </w:p>
-        </w:tc>
-        <w:tc>
-          <w:tcPr>
-            <w:tcW w:w="1436" w:type="dxa"/>
-          </w:tcPr>
-          <w:p>
-            <w:pPr>
-              <w:jc w:val="center"/>
-            </w:pPr>
-          </w:p>
-        </w:tc>
-        <w:tc>
-          <w:tcPr>
-            <w:tcW w:w="1632" w:type="dxa"/>
-          </w:tcPr>
-          <w:p>
-            <w:pPr>
-              <w:jc w:val="center"/>
-            </w:pPr>
-          </w:p>
-        </w:tc>
-        <w:tc>
-          <w:tcPr>
-            <w:tcW w:w="1563" w:type="dxa"/>
-          </w:tcPr>
-          <w:p>
-            <w:pPr>
-              <w:jc w:val="center"/>
-            </w:pPr>
-          </w:p>
-        </w:tc>
-        <w:tc>
-          <w:tcPr>
-            <w:tcW w:w="1480" w:type="dxa"/>
-          </w:tcPr>
-          <w:p>
-            <w:pPr>
-              <w:jc w:val="center"/>
-            </w:pPr>
-          </w:p>
-        </w:tc>
-      </w:tr>
-      <w:tr>
-        <w:trPr>
-          <w:jc w:val="center"/>
-        </w:trPr>
-        <w:tc>
-          <w:tcPr>
-            <w:tcW w:w="1620" w:type="dxa"/>
-          </w:tcPr>
-          <w:p>
-            <w:pPr>
-              <w:jc w:val="center"/>
-            </w:pPr>
-            <w:r>
-              <w:t>B</w:t>
-            </w:r>
-            <w:bookmarkStart w:id="0" w:name="_GoBack"/>
-            <w:bookmarkEnd w:id="0"/>
-            <w:r>
-              <w:t>RISQUE</w:t>
-            </w:r>
-          </w:p>
-        </w:tc>
-        <w:tc>
-          <w:tcPr>
-            <w:tcW w:w="1436" w:type="dxa"/>
-          </w:tcPr>
-          <w:p>
-            <w:pPr>
-              <w:jc w:val="center"/>
-            </w:pPr>
-          </w:p>
-        </w:tc>
-        <w:tc>
-          <w:tcPr>
-            <w:tcW w:w="1632" w:type="dxa"/>
-          </w:tcPr>
-          <w:p>
-            <w:pPr>
-              <w:jc w:val="center"/>
-            </w:pPr>
-          </w:p>
-        </w:tc>
-        <w:tc>
-          <w:tcPr>
-            <w:tcW w:w="1563" w:type="dxa"/>
-          </w:tcPr>
-          <w:p>
-            <w:pPr>
-              <w:jc w:val="center"/>
-            </w:pPr>
-          </w:p>
-        </w:tc>
-        <w:tc>
-          <w:tcPr>
-            <w:tcW w:w="1480" w:type="dxa"/>
-          </w:tcPr>
-          <w:p>
-            <w:pPr>
-              <w:jc w:val="center"/>
-            </w:pPr>
-          </w:p>
-        </w:tc>
-      </w:tr>
-    </w:tbl>
-    <w:p>
-      <w:r>
-        <w:tab/>
-      </w:r>
-      <w:r>
-        <w:rPr>
-          <w:rFonts w:hint="eastAsia"/>
-        </w:rPr>
-        <w:t>从上表可以看出，</w:t>
-      </w:r>
-      <w:r>
-        <w:rPr>
-          <w:rFonts w:hint="eastAsia"/>
-        </w:rPr>
-        <w:t>就客观指标而言，</w:t>
-      </w:r>
-    </w:p>
-    <w:p/>
-    <w:p>
-      <w:r>
-        <w:tab/>
-      </w:r>
-      <w:r>
-        <w:tab/>
-      </w:r>
-      <w:r>
-        <w:rPr>
-          <w:rFonts w:hint="eastAsia"/>
-        </w:rPr>
-        <w:t>从上表可以看出。。。。。。</w:t>
-      </w:r>
-      <w:r>
-        <w:rPr>
-          <w:rFonts w:hint="eastAsia"/>
-        </w:rPr>
-        <w:t>含较多天空，所以</w:t>
-      </w:r>
-      <w:r>
-        <w:rPr>
-          <w:rFonts w:hint="eastAsia"/>
-        </w:rPr>
-        <w:t>AOD</w:t>
-      </w:r>
-    </w:p>
-    <w:p>
-      <w:r>
-        <w:tab/>
-      </w:r>
-      <w:r>
-        <w:rPr>
-          <w:rFonts w:hint="eastAsia"/>
-        </w:rPr>
-        <w:t>放图片的去雾效果看一下，解释。比如</w:t>
-      </w:r>
-      <w:r>
-        <w:rPr>
-          <w:rFonts w:hint="eastAsia"/>
-        </w:rPr>
-        <w:t>DCP</w:t>
-      </w:r>
-      <w:r>
-        <w:rPr>
-          <w:rFonts w:hint="eastAsia"/>
-        </w:rPr>
-        <w:t>，这是最原始的实现方法，在此基础上，有学者提出对天空区域进行改进，如设置</w:t>
-      </w:r>
-      <w:r>
-        <w:rPr>
-          <w:rFonts w:hint="eastAsia"/>
-        </w:rPr>
-        <w:t>Amax</w:t>
-      </w:r>
-      <w:r>
-        <w:t xml:space="preserve"> </w:t>
-      </w:r>
-      <w:r>
-        <w:rPr>
-          <w:rFonts w:hint="eastAsia"/>
-        </w:rPr>
-        <w:t>=</w:t>
-      </w:r>
-      <w:r>
-        <w:t xml:space="preserve"> </w:t>
-      </w:r>
-      <w:r>
-        <w:rPr>
-          <w:rFonts w:hint="eastAsia"/>
-        </w:rPr>
-        <w:t>220</w:t>
-      </w:r>
-      <w:r>
-        <w:rPr>
-          <w:rFonts w:hint="eastAsia"/>
-        </w:rPr>
-        <w:t>，</w:t>
-      </w:r>
-      <w:r>
-        <w:rPr>
-          <w:rFonts w:hint="eastAsia"/>
-        </w:rPr>
-        <w:t xml:space="preserve"> tmin</w:t>
-      </w:r>
-      <w:r>
-        <w:t xml:space="preserve"> </w:t>
-      </w:r>
-      <w:r>
-        <w:rPr>
-          <w:rFonts w:hint="eastAsia"/>
-        </w:rPr>
-        <w:t>=</w:t>
-      </w:r>
-      <w:r>
-        <w:t xml:space="preserve"> </w:t>
-      </w:r>
-      <w:r>
-        <w:rPr>
-          <w:rFonts w:hint="eastAsia"/>
-        </w:rPr>
-        <w:t>0.2</w:t>
-      </w:r>
-      <w:r>
-        <w:rPr>
-          <w:rFonts w:hint="eastAsia"/>
-        </w:rPr>
-        <w:t>等等</w:t>
-      </w:r>
-      <w:r>
-        <w:rPr>
-          <w:rFonts w:hint="eastAsia"/>
-        </w:rPr>
-        <w:t>，这里做一个</w:t>
-      </w:r>
-      <w:r>
-        <w:rPr>
-          <w:rFonts w:hint="eastAsia"/>
-        </w:rPr>
-        <w:t>DCP</w:t>
-      </w:r>
-      <w:r>
-        <w:rPr>
-          <w:rFonts w:hint="eastAsia"/>
-        </w:rPr>
-        <w:t>对比</w:t>
-      </w:r>
-      <w:r>
-        <w:rPr>
-          <w:rFonts w:hint="eastAsia"/>
-        </w:rPr>
-        <w:t>，不需要放出指标，因为太好了，直接给出效果图片就行。</w:t>
-      </w:r>
-    </w:p>
-    <w:tbl>
-      <w:tblPr>
-        <w:tblStyle w:val="TableGrid"/>
-        <w:tblW w:w="0" w:type="auto"/>
-        <w:jc w:val="center"/>
-        <w:tblBorders>
-          <w:left w:val="none" w:sz="0" w:space="0" w:color="auto"/>
-          <w:right w:val="none" w:sz="0" w:space="0" w:color="auto"/>
-        </w:tblBorders>
-        <w:tblLook w:val="04A0" w:firstRow="1" w:lastRow="0" w:firstColumn="1" w:lastColumn="0" w:noHBand="0" w:noVBand="1"/>
-      </w:tblPr>
-      <w:tblGrid>
-        <w:gridCol w:w="1285"/>
-      </w:tblGrid>
-      <w:tr>
-        <w:trPr>
-          <w:jc w:val="center"/>
-        </w:trPr>
-        <w:tc>
-          <w:tcPr>
-            <w:tcW w:w="1285" w:type="dxa"/>
+            <w:tcW w:w="1419" w:type="dxa"/>
           </w:tcPr>
           <w:p>
             <w:pPr>
@@ -15432,7 +14992,75 @@
         </w:trPr>
         <w:tc>
           <w:tcPr>
-            <w:tcW w:w="1285" w:type="dxa"/>
+            <w:tcW w:w="1602" w:type="dxa"/>
+          </w:tcPr>
+          <w:p>
+            <w:pPr>
+              <w:jc w:val="center"/>
+            </w:pPr>
+            <w:r>
+              <w:rPr>
+                <w:rFonts w:hint="eastAsia"/>
+              </w:rPr>
+              <w:t>PSNR</w:t>
+            </w:r>
+          </w:p>
+        </w:tc>
+        <w:tc>
+          <w:tcPr>
+            <w:tcW w:w="1403" w:type="dxa"/>
+          </w:tcPr>
+          <w:p>
+            <w:pPr>
+              <w:jc w:val="center"/>
+            </w:pPr>
+            <w:r>
+              <w:t>17.73</w:t>
+            </w:r>
+          </w:p>
+        </w:tc>
+        <w:tc>
+          <w:tcPr>
+            <w:tcW w:w="1615" w:type="dxa"/>
+          </w:tcPr>
+          <w:p>
+            <w:pPr>
+              <w:jc w:val="center"/>
+            </w:pPr>
+            <w:r>
+              <w:t>13.62</w:t>
+            </w:r>
+          </w:p>
+        </w:tc>
+        <w:tc>
+          <w:tcPr>
+            <w:tcW w:w="1539" w:type="dxa"/>
+          </w:tcPr>
+          <w:p>
+            <w:pPr>
+              <w:jc w:val="center"/>
+            </w:pPr>
+            <w:r>
+              <w:t>16.14</w:t>
+            </w:r>
+          </w:p>
+        </w:tc>
+        <w:tc>
+          <w:tcPr>
+            <w:tcW w:w="1448" w:type="dxa"/>
+          </w:tcPr>
+          <w:p>
+            <w:pPr>
+              <w:jc w:val="center"/>
+            </w:pPr>
+            <w:r>
+              <w:t>19.55</w:t>
+            </w:r>
+          </w:p>
+        </w:tc>
+        <w:tc>
+          <w:tcPr>
+            <w:tcW w:w="1419" w:type="dxa"/>
           </w:tcPr>
           <w:p>
             <w:pPr>
@@ -15450,7 +15078,75 @@
         </w:trPr>
         <w:tc>
           <w:tcPr>
-            <w:tcW w:w="1285" w:type="dxa"/>
+            <w:tcW w:w="1602" w:type="dxa"/>
+          </w:tcPr>
+          <w:p>
+            <w:pPr>
+              <w:jc w:val="center"/>
+            </w:pPr>
+            <w:r>
+              <w:rPr>
+                <w:rFonts w:hint="eastAsia"/>
+              </w:rPr>
+              <w:t>SSIM</w:t>
+            </w:r>
+          </w:p>
+        </w:tc>
+        <w:tc>
+          <w:tcPr>
+            <w:tcW w:w="1403" w:type="dxa"/>
+          </w:tcPr>
+          <w:p>
+            <w:pPr>
+              <w:jc w:val="center"/>
+            </w:pPr>
+            <w:r>
+              <w:t>0.85</w:t>
+            </w:r>
+          </w:p>
+        </w:tc>
+        <w:tc>
+          <w:tcPr>
+            <w:tcW w:w="1615" w:type="dxa"/>
+          </w:tcPr>
+          <w:p>
+            <w:pPr>
+              <w:jc w:val="center"/>
+            </w:pPr>
+            <w:r>
+              <w:t>0.75</w:t>
+            </w:r>
+          </w:p>
+        </w:tc>
+        <w:tc>
+          <w:tcPr>
+            <w:tcW w:w="1539" w:type="dxa"/>
+          </w:tcPr>
+          <w:p>
+            <w:pPr>
+              <w:jc w:val="center"/>
+            </w:pPr>
+            <w:r>
+              <w:t>0.72</w:t>
+            </w:r>
+          </w:p>
+        </w:tc>
+        <w:tc>
+          <w:tcPr>
+            <w:tcW w:w="1448" w:type="dxa"/>
+          </w:tcPr>
+          <w:p>
+            <w:pPr>
+              <w:jc w:val="center"/>
+            </w:pPr>
+            <w:r>
+              <w:t>0.85</w:t>
+            </w:r>
+          </w:p>
+        </w:tc>
+        <w:tc>
+          <w:tcPr>
+            <w:tcW w:w="1419" w:type="dxa"/>
           </w:tcPr>
           <w:p>
             <w:pPr>
@@ -15462,9 +15158,307 @@
           </w:p>
         </w:tc>
       </w:tr>
+      <w:tr>
+        <w:trPr>
+          <w:jc w:val="center"/>
+        </w:trPr>
+        <w:tc>
+          <w:tcPr>
+            <w:tcW w:w="1602" w:type="dxa"/>
+          </w:tcPr>
+          <w:p>
+            <w:pPr>
+              <w:jc w:val="center"/>
+            </w:pPr>
+            <w:r>
+              <w:rPr>
+                <w:rFonts w:hint="eastAsia"/>
+              </w:rPr>
+              <w:t>SSEQ</w:t>
+            </w:r>
+          </w:p>
+        </w:tc>
+        <w:tc>
+          <w:tcPr>
+            <w:tcW w:w="1403" w:type="dxa"/>
+          </w:tcPr>
+          <w:p>
+            <w:pPr>
+              <w:jc w:val="center"/>
+            </w:pPr>
+          </w:p>
+        </w:tc>
+        <w:tc>
+          <w:tcPr>
+            <w:tcW w:w="1615" w:type="dxa"/>
+          </w:tcPr>
+          <w:p>
+            <w:pPr>
+              <w:jc w:val="center"/>
+            </w:pPr>
+          </w:p>
+        </w:tc>
+        <w:tc>
+          <w:tcPr>
+            <w:tcW w:w="1539" w:type="dxa"/>
+          </w:tcPr>
+          <w:p>
+            <w:pPr>
+              <w:jc w:val="center"/>
+            </w:pPr>
+          </w:p>
+        </w:tc>
+        <w:tc>
+          <w:tcPr>
+            <w:tcW w:w="1448" w:type="dxa"/>
+          </w:tcPr>
+          <w:p>
+            <w:pPr>
+              <w:jc w:val="center"/>
+            </w:pPr>
+            <w:r>
+              <w:rPr>
+                <w:rFonts w:hint="eastAsia"/>
+              </w:rPr>
+              <w:t>27.64</w:t>
+            </w:r>
+            <w:bookmarkStart w:id="0" w:name="_GoBack"/>
+            <w:bookmarkEnd w:id="0"/>
+          </w:p>
+        </w:tc>
+        <w:tc>
+          <w:tcPr>
+            <w:tcW w:w="1419" w:type="dxa"/>
+          </w:tcPr>
+          <w:p>
+            <w:pPr>
+              <w:jc w:val="center"/>
+            </w:pPr>
+          </w:p>
+        </w:tc>
+      </w:tr>
+      <w:tr>
+        <w:trPr>
+          <w:jc w:val="center"/>
+        </w:trPr>
+        <w:tc>
+          <w:tcPr>
+            <w:tcW w:w="1602" w:type="dxa"/>
+          </w:tcPr>
+          <w:p>
+            <w:pPr>
+              <w:jc w:val="center"/>
+            </w:pPr>
+            <w:r>
+              <w:t>BRISQUE</w:t>
+            </w:r>
+          </w:p>
+        </w:tc>
+        <w:tc>
+          <w:tcPr>
+            <w:tcW w:w="1403" w:type="dxa"/>
+          </w:tcPr>
+          <w:p>
+            <w:pPr>
+              <w:jc w:val="center"/>
+            </w:pPr>
+          </w:p>
+        </w:tc>
+        <w:tc>
+          <w:tcPr>
+            <w:tcW w:w="1615" w:type="dxa"/>
+          </w:tcPr>
+          <w:p>
+            <w:pPr>
+              <w:jc w:val="center"/>
+            </w:pPr>
+          </w:p>
+        </w:tc>
+        <w:tc>
+          <w:tcPr>
+            <w:tcW w:w="1539" w:type="dxa"/>
+          </w:tcPr>
+          <w:p>
+            <w:pPr>
+              <w:jc w:val="center"/>
+            </w:pPr>
+          </w:p>
+        </w:tc>
+        <w:tc>
+          <w:tcPr>
+            <w:tcW w:w="1448" w:type="dxa"/>
+          </w:tcPr>
+          <w:p>
+            <w:pPr>
+              <w:jc w:val="center"/>
+            </w:pPr>
+          </w:p>
+        </w:tc>
+        <w:tc>
+          <w:tcPr>
+            <w:tcW w:w="1419" w:type="dxa"/>
+          </w:tcPr>
+          <w:p>
+            <w:pPr>
+              <w:jc w:val="center"/>
+            </w:pPr>
+          </w:p>
+        </w:tc>
+      </w:tr>
     </w:tbl>
     <w:p>
       <w:r>
+        <w:tab/>
+      </w:r>
+      <w:r>
+        <w:rPr>
+          <w:rFonts w:hint="eastAsia"/>
+        </w:rPr>
+        <w:t>从上表可以看出，</w:t>
+      </w:r>
+      <w:r>
+        <w:rPr>
+          <w:rFonts w:hint="eastAsia"/>
+        </w:rPr>
+        <w:t>就客观指标而言，</w:t>
+      </w:r>
+    </w:p>
+    <w:p/>
+    <w:p>
+      <w:r>
+        <w:tab/>
+      </w:r>
+      <w:r>
+        <w:tab/>
+      </w:r>
+      <w:r>
+        <w:rPr>
+          <w:rFonts w:hint="eastAsia"/>
+        </w:rPr>
+        <w:t>从上表可以看出。。。。。。</w:t>
+      </w:r>
+      <w:r>
+        <w:rPr>
+          <w:rFonts w:hint="eastAsia"/>
+        </w:rPr>
+        <w:t>含较多天空，所以</w:t>
+      </w:r>
+      <w:r>
+        <w:rPr>
+          <w:rFonts w:hint="eastAsia"/>
+        </w:rPr>
+        <w:t>AOD</w:t>
+      </w:r>
+    </w:p>
+    <w:p>
+      <w:r>
+        <w:tab/>
+      </w:r>
+      <w:r>
+        <w:rPr>
+          <w:rFonts w:hint="eastAsia"/>
+        </w:rPr>
+        <w:t>放图片的去雾效果看一下，解释。比如</w:t>
+      </w:r>
+      <w:r>
+        <w:rPr>
+          <w:rFonts w:hint="eastAsia"/>
+        </w:rPr>
+        <w:t>DCP</w:t>
+      </w:r>
+      <w:r>
+        <w:rPr>
+          <w:rFonts w:hint="eastAsia"/>
+        </w:rPr>
+        <w:t>，这是最原始的实现方法，在此基础上，有学者提出对天空区域进行改进，如设置</w:t>
+      </w:r>
+      <w:r>
+        <w:rPr>
+          <w:rFonts w:hint="eastAsia"/>
+        </w:rPr>
+        <w:t>Amax</w:t>
+      </w:r>
+      <w:r>
+        <w:t xml:space="preserve"> </w:t>
+      </w:r>
+      <w:r>
+        <w:rPr>
+          <w:rFonts w:hint="eastAsia"/>
+        </w:rPr>
+        <w:t>=</w:t>
+      </w:r>
+      <w:r>
+        <w:t xml:space="preserve"> </w:t>
+      </w:r>
+      <w:r>
+        <w:rPr>
+          <w:rFonts w:hint="eastAsia"/>
+        </w:rPr>
+        <w:t>220</w:t>
+      </w:r>
+      <w:r>
+        <w:rPr>
+          <w:rFonts w:hint="eastAsia"/>
+        </w:rPr>
+        <w:t>，</w:t>
+      </w:r>
+      <w:r>
+        <w:rPr>
+          <w:rFonts w:hint="eastAsia"/>
+        </w:rPr>
+        <w:t xml:space="preserve"> tmin</w:t>
+      </w:r>
+      <w:r>
+        <w:t xml:space="preserve"> </w:t>
+      </w:r>
+      <w:r>
+        <w:rPr>
+          <w:rFonts w:hint="eastAsia"/>
+        </w:rPr>
+        <w:t>=</w:t>
+      </w:r>
+      <w:r>
+        <w:t xml:space="preserve"> </w:t>
+      </w:r>
+      <w:r>
+        <w:rPr>
+          <w:rFonts w:hint="eastAsia"/>
+        </w:rPr>
+        <w:t>0.2</w:t>
+      </w:r>
+      <w:r>
+        <w:rPr>
+          <w:rFonts w:hint="eastAsia"/>
+        </w:rPr>
+        <w:t>等等</w:t>
+      </w:r>
+      <w:r>
+        <w:rPr>
+          <w:rFonts w:hint="eastAsia"/>
+        </w:rPr>
+        <w:t>，这里做一个</w:t>
+      </w:r>
+      <w:r>
+        <w:rPr>
+          <w:rFonts w:hint="eastAsia"/>
+        </w:rPr>
+        <w:t>DCP</w:t>
+      </w:r>
+      <w:r>
+        <w:rPr>
+          <w:rFonts w:hint="eastAsia"/>
+        </w:rPr>
+        <w:t>对比</w:t>
+      </w:r>
+      <w:r>
+        <w:rPr>
+          <w:rFonts w:hint="eastAsia"/>
+        </w:rPr>
+        <w:t>，不需要放出指标，因为太好了，直接给出效果图片就行。</w:t>
+      </w:r>
+    </w:p>
+    <w:p>
+      <w:r>
         <w:rPr>
           <w:rFonts w:hint="eastAsia"/>
         </w:rPr>
@@ -15515,55 +15509,55 @@
         <w:rPr>
           <w:rFonts w:hint="eastAsia"/>
         </w:rPr>
+        <w:t>对浓雾的</w:t>
+      </w:r>
+      <w:r>
+        <w:rPr>
+          <w:rFonts w:hint="eastAsia"/>
+        </w:rPr>
+        <w:t>处理均不理想，因为浓雾情况下，能获取的景物信息有限，较难以恢复原图。</w:t>
+      </w:r>
+    </w:p>
+    <w:p>
+      <w:r>
+        <w:tab/>
+      </w:r>
+    </w:p>
+    <w:p>
+      <w:r>
+        <w:rPr>
+          <w:rFonts w:hint="eastAsia"/>
+        </w:rPr>
+        <w:t>2</w:t>
+      </w:r>
+      <w:r>
+        <w:rPr>
+          <w:rFonts w:hint="eastAsia"/>
+        </w:rPr>
+        <w:t>）</w:t>
+      </w:r>
+      <w:r>
+        <w:rPr>
+          <w:rFonts w:hint="eastAsia"/>
+        </w:rPr>
+        <w:t>基于</w:t>
+      </w:r>
+      <w:r>
+        <w:rPr>
+          <w:rFonts w:hint="eastAsia"/>
+        </w:rPr>
+        <w:t>实际</w:t>
+      </w:r>
+      <w:r>
+        <w:rPr>
+          <w:rFonts w:hint="eastAsia"/>
+        </w:rPr>
+        <w:t>图片的评价</w:t>
+      </w:r>
+    </w:p>
+    <w:p>
+      <w:r>
         <w:lastRenderedPageBreak/>
-        <w:t>对浓雾的</w:t>
-      </w:r>
-      <w:r>
-        <w:rPr>
-          <w:rFonts w:hint="eastAsia"/>
-        </w:rPr>
-        <w:t>处理均不理想，因为浓雾情况下，能获取的景物信息有限，较难以恢复原图。</w:t>
-      </w:r>
-    </w:p>
-    <w:p>
-      <w:r>
-        <w:tab/>
-      </w:r>
-    </w:p>
-    <w:p>
-      <w:r>
-        <w:rPr>
-          <w:rFonts w:hint="eastAsia"/>
-        </w:rPr>
-        <w:t>2</w:t>
-      </w:r>
-      <w:r>
-        <w:rPr>
-          <w:rFonts w:hint="eastAsia"/>
-        </w:rPr>
-        <w:t>）</w:t>
-      </w:r>
-      <w:r>
-        <w:rPr>
-          <w:rFonts w:hint="eastAsia"/>
-        </w:rPr>
-        <w:t>基于</w:t>
-      </w:r>
-      <w:r>
-        <w:rPr>
-          <w:rFonts w:hint="eastAsia"/>
-        </w:rPr>
-        <w:t>实际</w:t>
-      </w:r>
-      <w:r>
-        <w:rPr>
-          <w:rFonts w:hint="eastAsia"/>
-        </w:rPr>
-        <w:t>图片的评价</w:t>
-      </w:r>
-    </w:p>
-    <w:p>
-      <w:r>
         <w:tab/>
       </w:r>
       <w:r>
@@ -16519,6 +16513,7 @@
         <w:rPr>
           <w:rFonts w:hint="eastAsia"/>
         </w:rPr>
+        <w:lastRenderedPageBreak/>
         <w:t>不能重现、比作者说的好的原因：</w:t>
       </w:r>
     </w:p>
@@ -20602,7 +20597,7 @@
 </file>
 
 <file path=customXml/itemProps1.xml><?xml version="1.0" encoding="utf-8"?>
-<ds:datastoreItem xmlns:ds="http://schemas.openxmlformats.org/officeDocument/2006/customXml" ds:itemID="{A4ADB075-6F5E-4836-8C48-391235691224}">
+<ds:datastoreItem xmlns:ds="http://schemas.openxmlformats.org/officeDocument/2006/customXml" ds:itemID="{DECA220E-ECD9-4222-850F-271523FABDF5}">
   <ds:schemaRefs>
     <ds:schemaRef ds:uri="http://schemas.openxmlformats.org/officeDocument/2006/bibliography"/>
   </ds:schemaRefs>

</xml_diff>